<commit_message>
Class Diagram Frames Update
</commit_message>
<xml_diff>
--- a/03-Documentation/SCS_Paper.docx
+++ b/03-Documentation/SCS_Paper.docx
@@ -820,22 +820,8 @@
           <w:sz w:val="20"/>
           <w:szCs w:val="20"/>
         </w:rPr>
-        <w:t xml:space="preserve">General </w:t>
-      </w:r>
-      <w:proofErr w:type="spellStart"/>
-      <w:r>
-        <w:rPr>
-          <w:rFonts w:ascii="Times New Roman" w:hAnsi="Times New Roman" w:cs="Times New Roman"/>
-          <w:b/>
-          <w:bCs/>
-          <w:i/>
-          <w:iCs/>
-          <w:sz w:val="20"/>
-          <w:szCs w:val="20"/>
-        </w:rPr>
-        <w:t>Description</w:t>
-      </w:r>
-      <w:proofErr w:type="spellEnd"/>
+        <w:t>General Description</w:t>
+      </w:r>
     </w:p>
     <w:p>
       <w:pPr>
@@ -1384,7 +1370,6 @@
           <w:szCs w:val="20"/>
         </w:rPr>
       </w:pPr>
-      <w:proofErr w:type="spellStart"/>
       <w:r>
         <w:rPr>
           <w:rFonts w:ascii="Times New Roman" w:hAnsi="Times New Roman" w:cs="Times New Roman"/>
@@ -1397,7 +1382,6 @@
         </w:rPr>
         <w:t>Restrictions</w:t>
       </w:r>
-      <w:proofErr w:type="spellEnd"/>
     </w:p>
     <w:p>
       <w:pPr>
@@ -1468,55 +1452,23 @@
           <w:sz w:val="20"/>
           <w:szCs w:val="20"/>
         </w:rPr>
-        <w:t xml:space="preserve">Hardware </w:t>
-      </w:r>
-      <w:proofErr w:type="spellStart"/>
-      <w:r>
-        <w:rPr>
-          <w:rFonts w:ascii="Times New Roman" w:hAnsi="Times New Roman" w:cs="Times New Roman"/>
-          <w:b/>
-          <w:bCs/>
-          <w:sz w:val="20"/>
-          <w:szCs w:val="20"/>
-        </w:rPr>
-        <w:t>Restrictions</w:t>
-      </w:r>
-      <w:proofErr w:type="spellEnd"/>
-      <w:r>
-        <w:rPr>
-          <w:rFonts w:ascii="Times New Roman" w:hAnsi="Times New Roman" w:cs="Times New Roman"/>
-          <w:b/>
-          <w:bCs/>
-          <w:sz w:val="20"/>
-          <w:szCs w:val="20"/>
-        </w:rPr>
-        <w:t>:</w:t>
-      </w:r>
-      <w:r>
-        <w:rPr>
-          <w:rFonts w:ascii="Times New Roman" w:hAnsi="Times New Roman" w:cs="Times New Roman"/>
-          <w:sz w:val="20"/>
-          <w:szCs w:val="20"/>
-        </w:rPr>
-        <w:t xml:space="preserve"> (preguntar </w:t>
-      </w:r>
-      <w:proofErr w:type="spellStart"/>
-      <w:r>
-        <w:rPr>
-          <w:rFonts w:ascii="Times New Roman" w:hAnsi="Times New Roman" w:cs="Times New Roman"/>
-          <w:sz w:val="20"/>
-          <w:szCs w:val="20"/>
-        </w:rPr>
-        <w:t>que</w:t>
-      </w:r>
-      <w:proofErr w:type="spellEnd"/>
-      <w:r>
-        <w:rPr>
-          <w:rFonts w:ascii="Times New Roman" w:hAnsi="Times New Roman" w:cs="Times New Roman"/>
-          <w:sz w:val="20"/>
-          <w:szCs w:val="20"/>
-        </w:rPr>
-        <w:t xml:space="preserve"> es lo que se pone en este apartado)</w:t>
+        <w:t>Hardware Restrictions:</w:t>
+      </w:r>
+      <w:r>
+        <w:rPr>
+          <w:rFonts w:ascii="Times New Roman" w:hAnsi="Times New Roman" w:cs="Times New Roman"/>
+          <w:sz w:val="20"/>
+          <w:szCs w:val="20"/>
+        </w:rPr>
+        <w:t xml:space="preserve"> </w:t>
+      </w:r>
+      <w:r>
+        <w:rPr>
+          <w:rFonts w:ascii="Times New Roman" w:hAnsi="Times New Roman" w:cs="Times New Roman"/>
+          <w:sz w:val="20"/>
+          <w:szCs w:val="20"/>
+        </w:rPr>
+        <w:t>There are no specific hardware restrictions because the program is quite basic and can run on computers with very minimal resources.</w:t>
       </w:r>
     </w:p>
     <w:p>
@@ -1534,7 +1486,6 @@
           <w:szCs w:val="20"/>
         </w:rPr>
       </w:pPr>
-      <w:proofErr w:type="spellStart"/>
       <w:r>
         <w:rPr>
           <w:rFonts w:ascii="Times New Roman" w:hAnsi="Times New Roman" w:cs="Times New Roman"/>
@@ -1543,40 +1494,7 @@
           <w:sz w:val="20"/>
           <w:szCs w:val="20"/>
         </w:rPr>
-        <w:t>Other</w:t>
-      </w:r>
-      <w:proofErr w:type="spellEnd"/>
-      <w:r>
-        <w:rPr>
-          <w:rFonts w:ascii="Times New Roman" w:hAnsi="Times New Roman" w:cs="Times New Roman"/>
-          <w:b/>
-          <w:bCs/>
-          <w:sz w:val="20"/>
-          <w:szCs w:val="20"/>
-        </w:rPr>
-        <w:t xml:space="preserve"> </w:t>
-      </w:r>
-      <w:proofErr w:type="spellStart"/>
-      <w:r>
-        <w:rPr>
-          <w:rFonts w:ascii="Times New Roman" w:hAnsi="Times New Roman" w:cs="Times New Roman"/>
-          <w:b/>
-          <w:bCs/>
-          <w:sz w:val="20"/>
-          <w:szCs w:val="20"/>
-        </w:rPr>
-        <w:t>applicattions</w:t>
-      </w:r>
-      <w:proofErr w:type="spellEnd"/>
-      <w:r>
-        <w:rPr>
-          <w:rFonts w:ascii="Times New Roman" w:hAnsi="Times New Roman" w:cs="Times New Roman"/>
-          <w:b/>
-          <w:bCs/>
-          <w:sz w:val="20"/>
-          <w:szCs w:val="20"/>
-        </w:rPr>
-        <w:t xml:space="preserve"> interfaces:</w:t>
+        <w:t>Other applicattions interfaces:</w:t>
       </w:r>
       <w:r>
         <w:rPr>
@@ -1610,7 +1528,6 @@
           <w:szCs w:val="20"/>
         </w:rPr>
       </w:pPr>
-      <w:proofErr w:type="spellStart"/>
       <w:r>
         <w:rPr>
           <w:rFonts w:ascii="Times New Roman" w:hAnsi="Times New Roman" w:cs="Times New Roman"/>
@@ -1619,84 +1536,347 @@
           <w:sz w:val="20"/>
           <w:szCs w:val="20"/>
         </w:rPr>
-        <w:t>Parallel</w:t>
-      </w:r>
-      <w:proofErr w:type="spellEnd"/>
-      <w:r>
-        <w:rPr>
-          <w:rFonts w:ascii="Times New Roman" w:hAnsi="Times New Roman" w:cs="Times New Roman"/>
-          <w:b/>
-          <w:bCs/>
+        <w:t>Parallel operations:</w:t>
+      </w:r>
+      <w:r>
+        <w:rPr>
+          <w:rFonts w:ascii="Times New Roman" w:hAnsi="Times New Roman" w:cs="Times New Roman"/>
           <w:sz w:val="20"/>
           <w:szCs w:val="20"/>
         </w:rPr>
         <w:t xml:space="preserve"> </w:t>
       </w:r>
-      <w:proofErr w:type="spellStart"/>
-      <w:r>
-        <w:rPr>
-          <w:rFonts w:ascii="Times New Roman" w:hAnsi="Times New Roman" w:cs="Times New Roman"/>
-          <w:b/>
-          <w:bCs/>
-          <w:sz w:val="20"/>
-          <w:szCs w:val="20"/>
-        </w:rPr>
-        <w:t>operations</w:t>
-      </w:r>
-      <w:proofErr w:type="spellEnd"/>
-      <w:r>
-        <w:rPr>
-          <w:rFonts w:ascii="Times New Roman" w:hAnsi="Times New Roman" w:cs="Times New Roman"/>
-          <w:b/>
-          <w:bCs/>
-          <w:sz w:val="20"/>
-          <w:szCs w:val="20"/>
-        </w:rPr>
-        <w:t>:</w:t>
-      </w:r>
-      <w:r>
-        <w:rPr>
-          <w:rFonts w:ascii="Times New Roman" w:hAnsi="Times New Roman" w:cs="Times New Roman"/>
-          <w:sz w:val="20"/>
-          <w:szCs w:val="20"/>
-        </w:rPr>
-        <w:t xml:space="preserve"> (añadir pruebas que se hace al programa o la ejecución de lo que se </w:t>
-      </w:r>
-      <w:proofErr w:type="spellStart"/>
-      <w:r>
-        <w:rPr>
-          <w:rFonts w:ascii="Times New Roman" w:hAnsi="Times New Roman" w:cs="Times New Roman"/>
-          <w:sz w:val="20"/>
-          <w:szCs w:val="20"/>
-        </w:rPr>
-        <w:t>este</w:t>
-      </w:r>
-      <w:proofErr w:type="spellEnd"/>
-      <w:r>
-        <w:rPr>
-          <w:rFonts w:ascii="Times New Roman" w:hAnsi="Times New Roman" w:cs="Times New Roman"/>
-          <w:sz w:val="20"/>
-          <w:szCs w:val="20"/>
-        </w:rPr>
-        <w:t xml:space="preserve"> desarrollando </w:t>
-      </w:r>
-      <w:proofErr w:type="spellStart"/>
-      <w:r>
-        <w:rPr>
-          <w:rFonts w:ascii="Times New Roman" w:hAnsi="Times New Roman" w:cs="Times New Roman"/>
-          <w:sz w:val="20"/>
-          <w:szCs w:val="20"/>
-        </w:rPr>
-        <w:t>xd</w:t>
-      </w:r>
-      <w:proofErr w:type="spellEnd"/>
-      <w:r>
-        <w:rPr>
-          <w:rFonts w:ascii="Times New Roman" w:hAnsi="Times New Roman" w:cs="Times New Roman"/>
-          <w:sz w:val="20"/>
-          <w:szCs w:val="20"/>
-        </w:rPr>
-        <w:t>)</w:t>
+    </w:p>
+    <w:p>
+      <w:pPr>
+        <w:spacing w:line="240" w:lineRule="auto"/>
+        <w:jc w:val="both"/>
+        <w:rPr>
+          <w:noProof/>
+        </w:rPr>
+      </w:pPr>
+      <w:r>
+        <w:rPr>
+          <w:rFonts w:ascii="Times New Roman" w:hAnsi="Times New Roman" w:cs="Times New Roman"/>
+          <w:sz w:val="20"/>
+          <w:szCs w:val="20"/>
+        </w:rPr>
+        <w:drawing>
+          <wp:inline distT="0" distB="0" distL="0" distR="0" wp14:anchorId="2DB839FC" wp14:editId="12D7C25E">
+            <wp:extent cx="2841315" cy="1609725"/>
+            <wp:effectExtent l="0" t="0" r="0" b="0"/>
+            <wp:docPr id="5" name="Imagen 5"/>
+            <wp:cNvGraphicFramePr>
+              <a:graphicFrameLocks xmlns:a="http://schemas.openxmlformats.org/drawingml/2006/main" noChangeAspect="1"/>
+            </wp:cNvGraphicFramePr>
+            <a:graphic xmlns:a="http://schemas.openxmlformats.org/drawingml/2006/main">
+              <a:graphicData uri="http://schemas.openxmlformats.org/drawingml/2006/picture">
+                <pic:pic xmlns:pic="http://schemas.openxmlformats.org/drawingml/2006/picture">
+                  <pic:nvPicPr>
+                    <pic:cNvPr id="1" name=""/>
+                    <pic:cNvPicPr/>
+                  </pic:nvPicPr>
+                  <pic:blipFill>
+                    <a:blip r:embed="rId10"/>
+                    <a:stretch>
+                      <a:fillRect/>
+                    </a:stretch>
+                  </pic:blipFill>
+                  <pic:spPr>
+                    <a:xfrm>
+                      <a:off x="0" y="0"/>
+                      <a:ext cx="2845504" cy="1612099"/>
+                    </a:xfrm>
+                    <a:prstGeom prst="rect">
+                      <a:avLst/>
+                    </a:prstGeom>
+                  </pic:spPr>
+                </pic:pic>
+              </a:graphicData>
+            </a:graphic>
+          </wp:inline>
+        </w:drawing>
+      </w:r>
+      <w:r>
+        <w:rPr>
+          <w:noProof/>
+        </w:rPr>
+        <w:t xml:space="preserve"> </w:t>
+      </w:r>
+    </w:p>
+    <w:p>
+      <w:pPr>
+        <w:spacing w:line="240" w:lineRule="auto"/>
+        <w:jc w:val="both"/>
+        <w:rPr>
+          <w:noProof/>
+        </w:rPr>
+      </w:pPr>
+      <w:r>
+        <w:rPr>
+          <w:rFonts w:ascii="Times New Roman" w:hAnsi="Times New Roman" w:cs="Times New Roman"/>
+          <w:sz w:val="20"/>
+          <w:szCs w:val="20"/>
+        </w:rPr>
+        <w:drawing>
+          <wp:inline distT="0" distB="0" distL="0" distR="0" wp14:anchorId="16366DDE" wp14:editId="2104685C">
+            <wp:extent cx="2818001" cy="1590675"/>
+            <wp:effectExtent l="0" t="0" r="1905" b="0"/>
+            <wp:docPr id="6" name="Imagen 6" descr="Interfaz de usuario gráfica&#10;&#10;Descripción generada automáticamente"/>
+            <wp:cNvGraphicFramePr>
+              <a:graphicFrameLocks xmlns:a="http://schemas.openxmlformats.org/drawingml/2006/main" noChangeAspect="1"/>
+            </wp:cNvGraphicFramePr>
+            <a:graphic xmlns:a="http://schemas.openxmlformats.org/drawingml/2006/main">
+              <a:graphicData uri="http://schemas.openxmlformats.org/drawingml/2006/picture">
+                <pic:pic xmlns:pic="http://schemas.openxmlformats.org/drawingml/2006/picture">
+                  <pic:nvPicPr>
+                    <pic:cNvPr id="6" name="Imagen 6" descr="Interfaz de usuario gráfica&#10;&#10;Descripción generada automáticamente"/>
+                    <pic:cNvPicPr/>
+                  </pic:nvPicPr>
+                  <pic:blipFill>
+                    <a:blip r:embed="rId11"/>
+                    <a:stretch>
+                      <a:fillRect/>
+                    </a:stretch>
+                  </pic:blipFill>
+                  <pic:spPr>
+                    <a:xfrm>
+                      <a:off x="0" y="0"/>
+                      <a:ext cx="2827365" cy="1595961"/>
+                    </a:xfrm>
+                    <a:prstGeom prst="rect">
+                      <a:avLst/>
+                    </a:prstGeom>
+                  </pic:spPr>
+                </pic:pic>
+              </a:graphicData>
+            </a:graphic>
+          </wp:inline>
+        </w:drawing>
+      </w:r>
+      <w:r>
+        <w:rPr>
+          <w:noProof/>
+        </w:rPr>
+        <w:t xml:space="preserve"> </w:t>
+      </w:r>
+    </w:p>
+    <w:p>
+      <w:pPr>
+        <w:spacing w:line="240" w:lineRule="auto"/>
+        <w:jc w:val="both"/>
+        <w:rPr>
+          <w:rFonts w:ascii="Times New Roman" w:hAnsi="Times New Roman" w:cs="Times New Roman"/>
+          <w:sz w:val="20"/>
+          <w:szCs w:val="20"/>
+        </w:rPr>
+      </w:pPr>
+      <w:r>
+        <w:rPr>
+          <w:rFonts w:ascii="Times New Roman" w:hAnsi="Times New Roman" w:cs="Times New Roman"/>
+          <w:sz w:val="20"/>
+          <w:szCs w:val="20"/>
+        </w:rPr>
+        <w:drawing>
+          <wp:inline distT="0" distB="0" distL="0" distR="0" wp14:anchorId="29FBE496" wp14:editId="4920FCF0">
+            <wp:extent cx="2806735" cy="1563370"/>
+            <wp:effectExtent l="0" t="0" r="0" b="0"/>
+            <wp:docPr id="7" name="Imagen 7"/>
+            <wp:cNvGraphicFramePr>
+              <a:graphicFrameLocks xmlns:a="http://schemas.openxmlformats.org/drawingml/2006/main" noChangeAspect="1"/>
+            </wp:cNvGraphicFramePr>
+            <a:graphic xmlns:a="http://schemas.openxmlformats.org/drawingml/2006/main">
+              <a:graphicData uri="http://schemas.openxmlformats.org/drawingml/2006/picture">
+                <pic:pic xmlns:pic="http://schemas.openxmlformats.org/drawingml/2006/picture">
+                  <pic:nvPicPr>
+                    <pic:cNvPr id="1" name=""/>
+                    <pic:cNvPicPr/>
+                  </pic:nvPicPr>
+                  <pic:blipFill>
+                    <a:blip r:embed="rId12"/>
+                    <a:stretch>
+                      <a:fillRect/>
+                    </a:stretch>
+                  </pic:blipFill>
+                  <pic:spPr>
+                    <a:xfrm>
+                      <a:off x="0" y="0"/>
+                      <a:ext cx="2814762" cy="1567841"/>
+                    </a:xfrm>
+                    <a:prstGeom prst="rect">
+                      <a:avLst/>
+                    </a:prstGeom>
+                  </pic:spPr>
+                </pic:pic>
+              </a:graphicData>
+            </a:graphic>
+          </wp:inline>
+        </w:drawing>
+      </w:r>
+    </w:p>
+    <w:p>
+      <w:pPr>
+        <w:spacing w:line="240" w:lineRule="auto"/>
+        <w:jc w:val="both"/>
+        <w:rPr>
+          <w:noProof/>
+        </w:rPr>
+      </w:pPr>
+      <w:r>
+        <w:rPr>
+          <w:rFonts w:ascii="Times New Roman" w:hAnsi="Times New Roman" w:cs="Times New Roman"/>
+          <w:sz w:val="20"/>
+          <w:szCs w:val="20"/>
+        </w:rPr>
+        <w:drawing>
+          <wp:inline distT="0" distB="0" distL="0" distR="0" wp14:anchorId="1C5D0E93" wp14:editId="5B5E775F">
+            <wp:extent cx="2847975" cy="1726851"/>
+            <wp:effectExtent l="0" t="0" r="0" b="6985"/>
+            <wp:docPr id="8" name="Imagen 8"/>
+            <wp:cNvGraphicFramePr>
+              <a:graphicFrameLocks xmlns:a="http://schemas.openxmlformats.org/drawingml/2006/main" noChangeAspect="1"/>
+            </wp:cNvGraphicFramePr>
+            <a:graphic xmlns:a="http://schemas.openxmlformats.org/drawingml/2006/main">
+              <a:graphicData uri="http://schemas.openxmlformats.org/drawingml/2006/picture">
+                <pic:pic xmlns:pic="http://schemas.openxmlformats.org/drawingml/2006/picture">
+                  <pic:nvPicPr>
+                    <pic:cNvPr id="1" name=""/>
+                    <pic:cNvPicPr/>
+                  </pic:nvPicPr>
+                  <pic:blipFill>
+                    <a:blip r:embed="rId13"/>
+                    <a:stretch>
+                      <a:fillRect/>
+                    </a:stretch>
+                  </pic:blipFill>
+                  <pic:spPr>
+                    <a:xfrm>
+                      <a:off x="0" y="0"/>
+                      <a:ext cx="2853057" cy="1729933"/>
+                    </a:xfrm>
+                    <a:prstGeom prst="rect">
+                      <a:avLst/>
+                    </a:prstGeom>
+                  </pic:spPr>
+                </pic:pic>
+              </a:graphicData>
+            </a:graphic>
+          </wp:inline>
+        </w:drawing>
+      </w:r>
+      <w:r>
+        <w:rPr>
+          <w:noProof/>
+        </w:rPr>
+        <w:t xml:space="preserve"> </w:t>
+      </w:r>
+    </w:p>
+    <w:p>
+      <w:pPr>
+        <w:spacing w:line="240" w:lineRule="auto"/>
+        <w:jc w:val="both"/>
+        <w:rPr>
+          <w:noProof/>
+        </w:rPr>
+      </w:pPr>
+      <w:r>
+        <w:rPr>
+          <w:rFonts w:ascii="Times New Roman" w:hAnsi="Times New Roman" w:cs="Times New Roman"/>
+          <w:sz w:val="20"/>
+          <w:szCs w:val="20"/>
+        </w:rPr>
+        <w:drawing>
+          <wp:inline distT="0" distB="0" distL="0" distR="0" wp14:anchorId="5D434FD6" wp14:editId="2DD4190B">
+            <wp:extent cx="2867025" cy="1628451"/>
+            <wp:effectExtent l="0" t="0" r="0" b="0"/>
+            <wp:docPr id="9" name="Imagen 9" descr="Interfaz de usuario gráfica, Aplicación&#10;&#10;Descripción generada automáticamente"/>
+            <wp:cNvGraphicFramePr>
+              <a:graphicFrameLocks xmlns:a="http://schemas.openxmlformats.org/drawingml/2006/main" noChangeAspect="1"/>
+            </wp:cNvGraphicFramePr>
+            <a:graphic xmlns:a="http://schemas.openxmlformats.org/drawingml/2006/main">
+              <a:graphicData uri="http://schemas.openxmlformats.org/drawingml/2006/picture">
+                <pic:pic xmlns:pic="http://schemas.openxmlformats.org/drawingml/2006/picture">
+                  <pic:nvPicPr>
+                    <pic:cNvPr id="9" name="Imagen 9" descr="Interfaz de usuario gráfica, Aplicación&#10;&#10;Descripción generada automáticamente"/>
+                    <pic:cNvPicPr/>
+                  </pic:nvPicPr>
+                  <pic:blipFill>
+                    <a:blip r:embed="rId14"/>
+                    <a:stretch>
+                      <a:fillRect/>
+                    </a:stretch>
+                  </pic:blipFill>
+                  <pic:spPr>
+                    <a:xfrm>
+                      <a:off x="0" y="0"/>
+                      <a:ext cx="2871031" cy="1630726"/>
+                    </a:xfrm>
+                    <a:prstGeom prst="rect">
+                      <a:avLst/>
+                    </a:prstGeom>
+                  </pic:spPr>
+                </pic:pic>
+              </a:graphicData>
+            </a:graphic>
+          </wp:inline>
+        </w:drawing>
+      </w:r>
+      <w:r>
+        <w:rPr>
+          <w:noProof/>
+        </w:rPr>
+        <w:t xml:space="preserve"> </w:t>
+      </w:r>
+    </w:p>
+    <w:p>
+      <w:pPr>
+        <w:spacing w:line="240" w:lineRule="auto"/>
+        <w:jc w:val="both"/>
+        <w:rPr>
+          <w:rFonts w:ascii="Times New Roman" w:hAnsi="Times New Roman" w:cs="Times New Roman"/>
+          <w:sz w:val="20"/>
+          <w:szCs w:val="20"/>
+        </w:rPr>
+      </w:pPr>
+      <w:r>
+        <w:rPr>
+          <w:noProof/>
+        </w:rPr>
+        <w:drawing>
+          <wp:inline distT="0" distB="0" distL="0" distR="0" wp14:anchorId="738C3171" wp14:editId="1D2D21B1">
+            <wp:extent cx="2857500" cy="1480877"/>
+            <wp:effectExtent l="0" t="0" r="0" b="5080"/>
+            <wp:docPr id="11" name="Imagen 11" descr="Interfaz de usuario gráfica, Aplicación&#10;&#10;Descripción generada automáticamente"/>
+            <wp:cNvGraphicFramePr>
+              <a:graphicFrameLocks xmlns:a="http://schemas.openxmlformats.org/drawingml/2006/main" noChangeAspect="1"/>
+            </wp:cNvGraphicFramePr>
+            <a:graphic xmlns:a="http://schemas.openxmlformats.org/drawingml/2006/main">
+              <a:graphicData uri="http://schemas.openxmlformats.org/drawingml/2006/picture">
+                <pic:pic xmlns:pic="http://schemas.openxmlformats.org/drawingml/2006/picture">
+                  <pic:nvPicPr>
+                    <pic:cNvPr id="11" name="Imagen 11" descr="Interfaz de usuario gráfica, Aplicación&#10;&#10;Descripción generada automáticamente"/>
+                    <pic:cNvPicPr/>
+                  </pic:nvPicPr>
+                  <pic:blipFill>
+                    <a:blip r:embed="rId15"/>
+                    <a:stretch>
+                      <a:fillRect/>
+                    </a:stretch>
+                  </pic:blipFill>
+                  <pic:spPr>
+                    <a:xfrm>
+                      <a:off x="0" y="0"/>
+                      <a:ext cx="2869773" cy="1487237"/>
+                    </a:xfrm>
+                    <a:prstGeom prst="rect">
+                      <a:avLst/>
+                    </a:prstGeom>
+                  </pic:spPr>
+                </pic:pic>
+              </a:graphicData>
+            </a:graphic>
+          </wp:inline>
+        </w:drawing>
       </w:r>
     </w:p>
     <w:p>
@@ -1722,37 +1902,34 @@
           <w:sz w:val="20"/>
           <w:szCs w:val="20"/>
         </w:rPr>
-        <w:t xml:space="preserve">Control </w:t>
-      </w:r>
-      <w:proofErr w:type="spellStart"/>
-      <w:r>
-        <w:rPr>
-          <w:rFonts w:ascii="Times New Roman" w:hAnsi="Times New Roman" w:cs="Times New Roman"/>
-          <w:b/>
-          <w:bCs/>
-          <w:sz w:val="20"/>
-          <w:szCs w:val="20"/>
-        </w:rPr>
-        <w:t>functions</w:t>
-      </w:r>
-      <w:proofErr w:type="spellEnd"/>
-      <w:r>
-        <w:rPr>
-          <w:rFonts w:ascii="Times New Roman" w:hAnsi="Times New Roman" w:cs="Times New Roman"/>
-          <w:b/>
-          <w:bCs/>
-          <w:sz w:val="20"/>
-          <w:szCs w:val="20"/>
-        </w:rPr>
-        <w:t>:</w:t>
-      </w:r>
-      <w:r>
-        <w:rPr>
-          <w:rFonts w:ascii="Times New Roman" w:hAnsi="Times New Roman" w:cs="Times New Roman"/>
-          <w:sz w:val="20"/>
-          <w:szCs w:val="20"/>
-        </w:rPr>
-        <w:t xml:space="preserve"> adjuntar imágenes de que todo sale como el diagrama que hicimos, ósea referente al programa</w:t>
+        <w:lastRenderedPageBreak/>
+        <w:t>Control functions:</w:t>
+      </w:r>
+      <w:r>
+        <w:rPr>
+          <w:rFonts w:ascii="Times New Roman" w:hAnsi="Times New Roman" w:cs="Times New Roman"/>
+          <w:sz w:val="20"/>
+          <w:szCs w:val="20"/>
+        </w:rPr>
+        <w:t xml:space="preserve"> adjuntar imágenes de que todo sale como el diagrama que hicimos, </w:t>
+      </w:r>
+      <w:proofErr w:type="gramStart"/>
+      <w:r>
+        <w:rPr>
+          <w:rFonts w:ascii="Times New Roman" w:hAnsi="Times New Roman" w:cs="Times New Roman"/>
+          <w:sz w:val="20"/>
+          <w:szCs w:val="20"/>
+        </w:rPr>
+        <w:t>ósea referente</w:t>
+      </w:r>
+      <w:proofErr w:type="gramEnd"/>
+      <w:r>
+        <w:rPr>
+          <w:rFonts w:ascii="Times New Roman" w:hAnsi="Times New Roman" w:cs="Times New Roman"/>
+          <w:sz w:val="20"/>
+          <w:szCs w:val="20"/>
+        </w:rPr>
+        <w:t xml:space="preserve"> al programa</w:t>
       </w:r>
     </w:p>
     <w:p>
@@ -1807,87 +1984,7 @@
           <w:szCs w:val="20"/>
           <w:lang w:val="en-US"/>
         </w:rPr>
-        <w:t xml:space="preserve">(no se </w:t>
-      </w:r>
-      <w:proofErr w:type="spellStart"/>
-      <w:r>
-        <w:rPr>
-          <w:rFonts w:ascii="Times New Roman" w:hAnsi="Times New Roman" w:cs="Times New Roman"/>
-          <w:sz w:val="20"/>
-          <w:szCs w:val="20"/>
-          <w:lang w:val="en-US"/>
-        </w:rPr>
-        <w:t>si</w:t>
-      </w:r>
-      <w:proofErr w:type="spellEnd"/>
-      <w:r>
-        <w:rPr>
-          <w:rFonts w:ascii="Times New Roman" w:hAnsi="Times New Roman" w:cs="Times New Roman"/>
-          <w:sz w:val="20"/>
-          <w:szCs w:val="20"/>
-          <w:lang w:val="en-US"/>
-        </w:rPr>
-        <w:t xml:space="preserve"> hay </w:t>
-      </w:r>
-      <w:proofErr w:type="spellStart"/>
-      <w:r>
-        <w:rPr>
-          <w:rFonts w:ascii="Times New Roman" w:hAnsi="Times New Roman" w:cs="Times New Roman"/>
-          <w:sz w:val="20"/>
-          <w:szCs w:val="20"/>
-          <w:lang w:val="en-US"/>
-        </w:rPr>
-        <w:t>más</w:t>
-      </w:r>
-      <w:proofErr w:type="spellEnd"/>
-      <w:r>
-        <w:rPr>
-          <w:rFonts w:ascii="Times New Roman" w:hAnsi="Times New Roman" w:cs="Times New Roman"/>
-          <w:sz w:val="20"/>
-          <w:szCs w:val="20"/>
-          <w:lang w:val="en-US"/>
-        </w:rPr>
-        <w:t xml:space="preserve">, </w:t>
-      </w:r>
-      <w:proofErr w:type="spellStart"/>
-      <w:r>
-        <w:rPr>
-          <w:rFonts w:ascii="Times New Roman" w:hAnsi="Times New Roman" w:cs="Times New Roman"/>
-          <w:sz w:val="20"/>
-          <w:szCs w:val="20"/>
-          <w:lang w:val="en-US"/>
-        </w:rPr>
-        <w:t>ahí</w:t>
-      </w:r>
-      <w:proofErr w:type="spellEnd"/>
-      <w:r>
-        <w:rPr>
-          <w:rFonts w:ascii="Times New Roman" w:hAnsi="Times New Roman" w:cs="Times New Roman"/>
-          <w:sz w:val="20"/>
-          <w:szCs w:val="20"/>
-          <w:lang w:val="en-US"/>
-        </w:rPr>
-        <w:t xml:space="preserve"> </w:t>
-      </w:r>
-      <w:proofErr w:type="spellStart"/>
-      <w:r>
-        <w:rPr>
-          <w:rFonts w:ascii="Times New Roman" w:hAnsi="Times New Roman" w:cs="Times New Roman"/>
-          <w:sz w:val="20"/>
-          <w:szCs w:val="20"/>
-          <w:lang w:val="en-US"/>
-        </w:rPr>
-        <w:t>ponen</w:t>
-      </w:r>
-      <w:proofErr w:type="spellEnd"/>
-      <w:r>
-        <w:rPr>
-          <w:rFonts w:ascii="Times New Roman" w:hAnsi="Times New Roman" w:cs="Times New Roman"/>
-          <w:sz w:val="20"/>
-          <w:szCs w:val="20"/>
-          <w:lang w:val="en-US"/>
-        </w:rPr>
-        <w:t xml:space="preserve"> o algo :p)</w:t>
+        <w:t>(no se si hay más, ahí ponen o algo :p)</w:t>
       </w:r>
     </w:p>
     <w:p>
@@ -1905,7 +2002,6 @@
           <w:szCs w:val="20"/>
         </w:rPr>
       </w:pPr>
-      <w:proofErr w:type="spellStart"/>
       <w:r>
         <w:rPr>
           <w:rFonts w:ascii="Times New Roman" w:hAnsi="Times New Roman" w:cs="Times New Roman"/>
@@ -1914,40 +2010,7 @@
           <w:sz w:val="20"/>
           <w:szCs w:val="20"/>
         </w:rPr>
-        <w:t>Communication</w:t>
-      </w:r>
-      <w:proofErr w:type="spellEnd"/>
-      <w:r>
-        <w:rPr>
-          <w:rFonts w:ascii="Times New Roman" w:hAnsi="Times New Roman" w:cs="Times New Roman"/>
-          <w:b/>
-          <w:bCs/>
-          <w:sz w:val="20"/>
-          <w:szCs w:val="20"/>
-        </w:rPr>
-        <w:t xml:space="preserve"> </w:t>
-      </w:r>
-      <w:proofErr w:type="spellStart"/>
-      <w:r>
-        <w:rPr>
-          <w:rFonts w:ascii="Times New Roman" w:hAnsi="Times New Roman" w:cs="Times New Roman"/>
-          <w:b/>
-          <w:bCs/>
-          <w:sz w:val="20"/>
-          <w:szCs w:val="20"/>
-        </w:rPr>
-        <w:t>Protocols</w:t>
-      </w:r>
-      <w:proofErr w:type="spellEnd"/>
-      <w:r>
-        <w:rPr>
-          <w:rFonts w:ascii="Times New Roman" w:hAnsi="Times New Roman" w:cs="Times New Roman"/>
-          <w:b/>
-          <w:bCs/>
-          <w:sz w:val="20"/>
-          <w:szCs w:val="20"/>
-        </w:rPr>
-        <w:t>:</w:t>
+        <w:t>Communication Protocols:</w:t>
       </w:r>
       <w:r>
         <w:rPr>
@@ -1998,9 +2061,9 @@
           <w:noProof/>
         </w:rPr>
         <w:drawing>
-          <wp:inline distT="0" distB="0" distL="0" distR="0" wp14:anchorId="0985BD07" wp14:editId="7A84C0F3">
-            <wp:extent cx="1313215" cy="895350"/>
-            <wp:effectExtent l="0" t="0" r="0" b="0"/>
+          <wp:inline distT="0" distB="0" distL="0" distR="0" wp14:anchorId="0985BD07" wp14:editId="78C7340A">
+            <wp:extent cx="2053643" cy="1400175"/>
+            <wp:effectExtent l="0" t="0" r="3810" b="0"/>
             <wp:docPr id="3" name="Imagen 3" descr="TICS: PROTOCOLOS DE COMUNICACION"/>
             <wp:cNvGraphicFramePr>
               <a:graphicFrameLocks xmlns:a="http://schemas.openxmlformats.org/drawingml/2006/main" noChangeAspect="1"/>
@@ -2015,7 +2078,7 @@
                     </pic:cNvPicPr>
                   </pic:nvPicPr>
                   <pic:blipFill>
-                    <a:blip r:embed="rId10" cstate="print">
+                    <a:blip r:embed="rId16" cstate="print">
                       <a:extLst>
                         <a:ext uri="{28A0092B-C50C-407E-A947-70E740481C1C}">
                           <a14:useLocalDpi xmlns:a14="http://schemas.microsoft.com/office/drawing/2010/main" val="0"/>
@@ -2030,7 +2093,7 @@
                   <pic:spPr bwMode="auto">
                     <a:xfrm>
                       <a:off x="0" y="0"/>
-                      <a:ext cx="1326243" cy="904233"/>
+                      <a:ext cx="2074232" cy="1414212"/>
                     </a:xfrm>
                     <a:prstGeom prst="rect">
                       <a:avLst/>
@@ -2078,7 +2141,6 @@
           <w:szCs w:val="20"/>
         </w:rPr>
       </w:pPr>
-      <w:proofErr w:type="spellStart"/>
       <w:r>
         <w:rPr>
           <w:rFonts w:ascii="Times New Roman" w:hAnsi="Times New Roman" w:cs="Times New Roman"/>
@@ -2089,46 +2151,7 @@
           <w:sz w:val="20"/>
           <w:szCs w:val="20"/>
         </w:rPr>
-        <w:t>Application</w:t>
-      </w:r>
-      <w:proofErr w:type="spellEnd"/>
-      <w:r>
-        <w:rPr>
-          <w:rFonts w:ascii="Times New Roman" w:hAnsi="Times New Roman" w:cs="Times New Roman"/>
-          <w:b/>
-          <w:bCs/>
-          <w:i/>
-          <w:iCs/>
-          <w:sz w:val="20"/>
-          <w:szCs w:val="20"/>
-        </w:rPr>
-        <w:t xml:space="preserve"> </w:t>
-      </w:r>
-      <w:proofErr w:type="spellStart"/>
-      <w:r>
-        <w:rPr>
-          <w:rFonts w:ascii="Times New Roman" w:hAnsi="Times New Roman" w:cs="Times New Roman"/>
-          <w:b/>
-          <w:bCs/>
-          <w:i/>
-          <w:iCs/>
-          <w:sz w:val="20"/>
-          <w:szCs w:val="20"/>
-        </w:rPr>
-        <w:t>criticality</w:t>
-      </w:r>
-      <w:proofErr w:type="spellEnd"/>
-      <w:r>
-        <w:rPr>
-          <w:rFonts w:ascii="Times New Roman" w:hAnsi="Times New Roman" w:cs="Times New Roman"/>
-          <w:b/>
-          <w:bCs/>
-          <w:i/>
-          <w:iCs/>
-          <w:sz w:val="20"/>
-          <w:szCs w:val="20"/>
-        </w:rPr>
-        <w:t xml:space="preserve">: </w:t>
+        <w:t xml:space="preserve">Application criticality: </w:t>
       </w:r>
     </w:p>
     <w:p>
@@ -2156,7 +2179,7 @@
             <wp:cNvGraphicFramePr/>
             <a:graphic xmlns:a="http://schemas.openxmlformats.org/drawingml/2006/main">
               <a:graphicData uri="http://schemas.openxmlformats.org/drawingml/2006/diagram">
-                <dgm:relIds xmlns:dgm="http://schemas.openxmlformats.org/drawingml/2006/diagram" xmlns:r="http://schemas.openxmlformats.org/officeDocument/2006/relationships" r:dm="rId11" r:lo="rId12" r:qs="rId13" r:cs="rId14"/>
+                <dgm:relIds xmlns:dgm="http://schemas.openxmlformats.org/drawingml/2006/diagram" xmlns:r="http://schemas.openxmlformats.org/officeDocument/2006/relationships" r:dm="rId17" r:lo="rId18" r:qs="rId19" r:cs="rId20"/>
               </a:graphicData>
             </a:graphic>
           </wp:inline>
@@ -2192,33 +2215,7 @@
           <w:sz w:val="20"/>
           <w:szCs w:val="20"/>
         </w:rPr>
-        <w:t xml:space="preserve">Security </w:t>
-      </w:r>
-      <w:proofErr w:type="spellStart"/>
-      <w:r>
-        <w:rPr>
-          <w:rFonts w:ascii="Times New Roman" w:hAnsi="Times New Roman" w:cs="Times New Roman"/>
-          <w:b/>
-          <w:bCs/>
-          <w:i/>
-          <w:iCs/>
-          <w:sz w:val="20"/>
-          <w:szCs w:val="20"/>
-        </w:rPr>
-        <w:t>Considerations</w:t>
-      </w:r>
-      <w:proofErr w:type="spellEnd"/>
-      <w:r>
-        <w:rPr>
-          <w:rFonts w:ascii="Times New Roman" w:hAnsi="Times New Roman" w:cs="Times New Roman"/>
-          <w:b/>
-          <w:bCs/>
-          <w:i/>
-          <w:iCs/>
-          <w:sz w:val="20"/>
-          <w:szCs w:val="20"/>
-        </w:rPr>
-        <w:t>:</w:t>
+        <w:t>Security Considerations:</w:t>
       </w:r>
     </w:p>
     <w:p>
@@ -2239,27 +2236,7 @@
           <w:szCs w:val="20"/>
           <w:lang w:val="en-US"/>
         </w:rPr>
-        <w:t xml:space="preserve">Regarding security, the security of the system can be confirmed, since for that it is managed with a </w:t>
-      </w:r>
-      <w:proofErr w:type="spellStart"/>
-      <w:r>
-        <w:rPr>
-          <w:rFonts w:ascii="Times New Roman" w:hAnsi="Times New Roman" w:cs="Times New Roman"/>
-          <w:sz w:val="20"/>
-          <w:szCs w:val="20"/>
-          <w:lang w:val="en-US"/>
-        </w:rPr>
-        <w:t>LogIn</w:t>
-      </w:r>
-      <w:proofErr w:type="spellEnd"/>
-      <w:r>
-        <w:rPr>
-          <w:rFonts w:ascii="Times New Roman" w:hAnsi="Times New Roman" w:cs="Times New Roman"/>
-          <w:sz w:val="20"/>
-          <w:szCs w:val="20"/>
-          <w:lang w:val="en-US"/>
-        </w:rPr>
-        <w:t xml:space="preserve"> that will allow access by students and students respectively, without information being leaked and the students having another power</w:t>
+        <w:t>Regarding security, the security of the system can be confirmed, since for that it is managed with a LogIn that will allow access by students and students respectively, without information being leaked and the students having another power</w:t>
       </w:r>
       <w:r>
         <w:rPr>
@@ -2290,7 +2267,6 @@
           <w:szCs w:val="20"/>
         </w:rPr>
       </w:pPr>
-      <w:proofErr w:type="spellStart"/>
       <w:r>
         <w:rPr>
           <w:rFonts w:ascii="Times New Roman" w:hAnsi="Times New Roman" w:cs="Times New Roman"/>
@@ -2301,9 +2277,8 @@
           <w:sz w:val="20"/>
           <w:szCs w:val="20"/>
         </w:rPr>
-        <w:t>Assumptions</w:t>
-      </w:r>
-      <w:proofErr w:type="spellEnd"/>
+        <w:t xml:space="preserve">Assumptions and </w:t>
+      </w:r>
       <w:r>
         <w:rPr>
           <w:rFonts w:ascii="Times New Roman" w:hAnsi="Times New Roman" w:cs="Times New Roman"/>
@@ -2314,18 +2289,6 @@
           <w:sz w:val="20"/>
           <w:szCs w:val="20"/>
         </w:rPr>
-        <w:t xml:space="preserve"> and </w:t>
-      </w:r>
-      <w:r>
-        <w:rPr>
-          <w:rFonts w:ascii="Times New Roman" w:hAnsi="Times New Roman" w:cs="Times New Roman"/>
-          <w:b/>
-          <w:bCs/>
-          <w:i/>
-          <w:iCs/>
-          <w:sz w:val="20"/>
-          <w:szCs w:val="20"/>
-        </w:rPr>
         <w:t>dependencias</w:t>
       </w:r>
     </w:p>
@@ -2347,27 +2310,7 @@
           <w:szCs w:val="20"/>
           <w:lang w:val="en-US"/>
         </w:rPr>
-        <w:t xml:space="preserve">The system is mainly based on the Windows 10 operating system, if you change to a higher system such as Windows 11 there would be no problem, however, if you already change to another operating system such as </w:t>
-      </w:r>
-      <w:proofErr w:type="spellStart"/>
-      <w:r>
-        <w:rPr>
-          <w:rFonts w:ascii="Times New Roman" w:hAnsi="Times New Roman" w:cs="Times New Roman"/>
-          <w:sz w:val="20"/>
-          <w:szCs w:val="20"/>
-          <w:lang w:val="en-US"/>
-        </w:rPr>
-        <w:t>MacOs</w:t>
-      </w:r>
-      <w:proofErr w:type="spellEnd"/>
-      <w:r>
-        <w:rPr>
-          <w:rFonts w:ascii="Times New Roman" w:hAnsi="Times New Roman" w:cs="Times New Roman"/>
-          <w:sz w:val="20"/>
-          <w:szCs w:val="20"/>
-          <w:lang w:val="en-US"/>
-        </w:rPr>
-        <w:t>, it may be a problem in the interfaces</w:t>
+        <w:t>The system is mainly based on the Windows 10 operating system, if you change to a higher system such as Windows 11 there would be no problem, however, if you already change to another operating system such as MacOs, it may be a problem in the interfaces</w:t>
       </w:r>
       <w:r>
         <w:rPr>
@@ -2408,22 +2351,8 @@
           <w:sz w:val="20"/>
           <w:szCs w:val="20"/>
         </w:rPr>
-        <w:t xml:space="preserve">Future </w:t>
-      </w:r>
-      <w:proofErr w:type="spellStart"/>
-      <w:r>
-        <w:rPr>
-          <w:rFonts w:ascii="Times New Roman" w:hAnsi="Times New Roman" w:cs="Times New Roman"/>
-          <w:b/>
-          <w:bCs/>
-          <w:i/>
-          <w:iCs/>
-          <w:sz w:val="20"/>
-          <w:szCs w:val="20"/>
-        </w:rPr>
-        <w:t>Requirements</w:t>
-      </w:r>
-      <w:proofErr w:type="spellEnd"/>
+        <w:t>Future Requirements</w:t>
+      </w:r>
     </w:p>
     <w:p>
       <w:pPr>
@@ -2435,826 +2364,23 @@
           <w:szCs w:val="20"/>
         </w:rPr>
       </w:pPr>
-      <w:proofErr w:type="spellStart"/>
-      <w:r>
-        <w:rPr>
-          <w:rFonts w:ascii="Times New Roman" w:hAnsi="Times New Roman" w:cs="Times New Roman"/>
-          <w:sz w:val="20"/>
-          <w:szCs w:val="20"/>
-        </w:rPr>
-        <w:t>It</w:t>
-      </w:r>
-      <w:proofErr w:type="spellEnd"/>
-      <w:r>
-        <w:rPr>
-          <w:rFonts w:ascii="Times New Roman" w:hAnsi="Times New Roman" w:cs="Times New Roman"/>
-          <w:sz w:val="20"/>
-          <w:szCs w:val="20"/>
-        </w:rPr>
-        <w:t xml:space="preserve"> </w:t>
-      </w:r>
-      <w:proofErr w:type="spellStart"/>
-      <w:r>
-        <w:rPr>
-          <w:rFonts w:ascii="Times New Roman" w:hAnsi="Times New Roman" w:cs="Times New Roman"/>
-          <w:sz w:val="20"/>
-          <w:szCs w:val="20"/>
-        </w:rPr>
-        <w:t>depends</w:t>
-      </w:r>
-      <w:proofErr w:type="spellEnd"/>
-      <w:r>
-        <w:rPr>
-          <w:rFonts w:ascii="Times New Roman" w:hAnsi="Times New Roman" w:cs="Times New Roman"/>
-          <w:sz w:val="20"/>
-          <w:szCs w:val="20"/>
-        </w:rPr>
-        <w:t xml:space="preserve"> </w:t>
-      </w:r>
-      <w:proofErr w:type="spellStart"/>
-      <w:r>
-        <w:rPr>
-          <w:rFonts w:ascii="Times New Roman" w:hAnsi="Times New Roman" w:cs="Times New Roman"/>
-          <w:sz w:val="20"/>
-          <w:szCs w:val="20"/>
-        </w:rPr>
-        <w:t>on</w:t>
-      </w:r>
-      <w:proofErr w:type="spellEnd"/>
-      <w:r>
-        <w:rPr>
-          <w:rFonts w:ascii="Times New Roman" w:hAnsi="Times New Roman" w:cs="Times New Roman"/>
-          <w:sz w:val="20"/>
-          <w:szCs w:val="20"/>
-        </w:rPr>
-        <w:t xml:space="preserve"> </w:t>
-      </w:r>
-      <w:proofErr w:type="spellStart"/>
-      <w:r>
-        <w:rPr>
-          <w:rFonts w:ascii="Times New Roman" w:hAnsi="Times New Roman" w:cs="Times New Roman"/>
-          <w:sz w:val="20"/>
-          <w:szCs w:val="20"/>
-        </w:rPr>
-        <w:t>the</w:t>
-      </w:r>
-      <w:proofErr w:type="spellEnd"/>
-      <w:r>
-        <w:rPr>
-          <w:rFonts w:ascii="Times New Roman" w:hAnsi="Times New Roman" w:cs="Times New Roman"/>
-          <w:sz w:val="20"/>
-          <w:szCs w:val="20"/>
-        </w:rPr>
-        <w:t xml:space="preserve"> </w:t>
-      </w:r>
-      <w:proofErr w:type="spellStart"/>
-      <w:r>
-        <w:rPr>
-          <w:rFonts w:ascii="Times New Roman" w:hAnsi="Times New Roman" w:cs="Times New Roman"/>
-          <w:sz w:val="20"/>
-          <w:szCs w:val="20"/>
-        </w:rPr>
-        <w:t>learning</w:t>
-      </w:r>
-      <w:proofErr w:type="spellEnd"/>
-      <w:r>
-        <w:rPr>
-          <w:rFonts w:ascii="Times New Roman" w:hAnsi="Times New Roman" w:cs="Times New Roman"/>
-          <w:sz w:val="20"/>
-          <w:szCs w:val="20"/>
-        </w:rPr>
-        <w:t xml:space="preserve"> </w:t>
-      </w:r>
-      <w:proofErr w:type="spellStart"/>
-      <w:r>
-        <w:rPr>
-          <w:rFonts w:ascii="Times New Roman" w:hAnsi="Times New Roman" w:cs="Times New Roman"/>
-          <w:sz w:val="20"/>
-          <w:szCs w:val="20"/>
-        </w:rPr>
-        <w:t>learned</w:t>
-      </w:r>
-      <w:proofErr w:type="spellEnd"/>
-      <w:r>
-        <w:rPr>
-          <w:rFonts w:ascii="Times New Roman" w:hAnsi="Times New Roman" w:cs="Times New Roman"/>
-          <w:sz w:val="20"/>
-          <w:szCs w:val="20"/>
-        </w:rPr>
-        <w:t xml:space="preserve"> in </w:t>
-      </w:r>
-      <w:proofErr w:type="spellStart"/>
-      <w:r>
-        <w:rPr>
-          <w:rFonts w:ascii="Times New Roman" w:hAnsi="Times New Roman" w:cs="Times New Roman"/>
-          <w:sz w:val="20"/>
-          <w:szCs w:val="20"/>
-        </w:rPr>
-        <w:t>the</w:t>
-      </w:r>
-      <w:proofErr w:type="spellEnd"/>
-      <w:r>
-        <w:rPr>
-          <w:rFonts w:ascii="Times New Roman" w:hAnsi="Times New Roman" w:cs="Times New Roman"/>
-          <w:sz w:val="20"/>
-          <w:szCs w:val="20"/>
-        </w:rPr>
-        <w:t xml:space="preserve"> </w:t>
-      </w:r>
-      <w:proofErr w:type="spellStart"/>
-      <w:r>
-        <w:rPr>
-          <w:rFonts w:ascii="Times New Roman" w:hAnsi="Times New Roman" w:cs="Times New Roman"/>
-          <w:sz w:val="20"/>
-          <w:szCs w:val="20"/>
-        </w:rPr>
-        <w:t>semester</w:t>
-      </w:r>
-      <w:proofErr w:type="spellEnd"/>
-      <w:r>
-        <w:rPr>
-          <w:rFonts w:ascii="Times New Roman" w:hAnsi="Times New Roman" w:cs="Times New Roman"/>
-          <w:sz w:val="20"/>
-          <w:szCs w:val="20"/>
-        </w:rPr>
-        <w:t xml:space="preserve">, a new </w:t>
-      </w:r>
-      <w:proofErr w:type="spellStart"/>
-      <w:r>
-        <w:rPr>
-          <w:rFonts w:ascii="Times New Roman" w:hAnsi="Times New Roman" w:cs="Times New Roman"/>
-          <w:sz w:val="20"/>
-          <w:szCs w:val="20"/>
-        </w:rPr>
-        <w:t>section</w:t>
-      </w:r>
-      <w:proofErr w:type="spellEnd"/>
-      <w:r>
-        <w:rPr>
-          <w:rFonts w:ascii="Times New Roman" w:hAnsi="Times New Roman" w:cs="Times New Roman"/>
-          <w:sz w:val="20"/>
-          <w:szCs w:val="20"/>
-        </w:rPr>
-        <w:t xml:space="preserve"> </w:t>
-      </w:r>
-      <w:proofErr w:type="spellStart"/>
-      <w:r>
-        <w:rPr>
-          <w:rFonts w:ascii="Times New Roman" w:hAnsi="Times New Roman" w:cs="Times New Roman"/>
-          <w:sz w:val="20"/>
-          <w:szCs w:val="20"/>
-        </w:rPr>
-        <w:t>could</w:t>
-      </w:r>
-      <w:proofErr w:type="spellEnd"/>
-      <w:r>
-        <w:rPr>
-          <w:rFonts w:ascii="Times New Roman" w:hAnsi="Times New Roman" w:cs="Times New Roman"/>
-          <w:sz w:val="20"/>
-          <w:szCs w:val="20"/>
-        </w:rPr>
-        <w:t xml:space="preserve"> be </w:t>
-      </w:r>
-      <w:proofErr w:type="spellStart"/>
-      <w:r>
-        <w:rPr>
-          <w:rFonts w:ascii="Times New Roman" w:hAnsi="Times New Roman" w:cs="Times New Roman"/>
-          <w:sz w:val="20"/>
-          <w:szCs w:val="20"/>
-        </w:rPr>
-        <w:t>created</w:t>
-      </w:r>
-      <w:proofErr w:type="spellEnd"/>
-      <w:r>
-        <w:rPr>
-          <w:rFonts w:ascii="Times New Roman" w:hAnsi="Times New Roman" w:cs="Times New Roman"/>
-          <w:sz w:val="20"/>
-          <w:szCs w:val="20"/>
-        </w:rPr>
-        <w:t xml:space="preserve"> </w:t>
-      </w:r>
-      <w:proofErr w:type="spellStart"/>
-      <w:r>
-        <w:rPr>
-          <w:rFonts w:ascii="Times New Roman" w:hAnsi="Times New Roman" w:cs="Times New Roman"/>
-          <w:sz w:val="20"/>
-          <w:szCs w:val="20"/>
-        </w:rPr>
-        <w:t>within</w:t>
-      </w:r>
-      <w:proofErr w:type="spellEnd"/>
-      <w:r>
-        <w:rPr>
-          <w:rFonts w:ascii="Times New Roman" w:hAnsi="Times New Roman" w:cs="Times New Roman"/>
-          <w:sz w:val="20"/>
-          <w:szCs w:val="20"/>
-        </w:rPr>
-        <w:t xml:space="preserve"> </w:t>
-      </w:r>
-      <w:proofErr w:type="spellStart"/>
-      <w:r>
-        <w:rPr>
-          <w:rFonts w:ascii="Times New Roman" w:hAnsi="Times New Roman" w:cs="Times New Roman"/>
-          <w:sz w:val="20"/>
-          <w:szCs w:val="20"/>
-        </w:rPr>
-        <w:t>the</w:t>
-      </w:r>
-      <w:proofErr w:type="spellEnd"/>
-      <w:r>
-        <w:rPr>
-          <w:rFonts w:ascii="Times New Roman" w:hAnsi="Times New Roman" w:cs="Times New Roman"/>
-          <w:sz w:val="20"/>
-          <w:szCs w:val="20"/>
-        </w:rPr>
-        <w:t xml:space="preserve"> </w:t>
-      </w:r>
-      <w:proofErr w:type="spellStart"/>
-      <w:r>
-        <w:rPr>
-          <w:rFonts w:ascii="Times New Roman" w:hAnsi="Times New Roman" w:cs="Times New Roman"/>
-          <w:sz w:val="20"/>
-          <w:szCs w:val="20"/>
-        </w:rPr>
-        <w:t>system</w:t>
-      </w:r>
-      <w:proofErr w:type="spellEnd"/>
-      <w:r>
-        <w:rPr>
-          <w:rFonts w:ascii="Times New Roman" w:hAnsi="Times New Roman" w:cs="Times New Roman"/>
-          <w:sz w:val="20"/>
-          <w:szCs w:val="20"/>
-        </w:rPr>
-        <w:t xml:space="preserve"> </w:t>
-      </w:r>
-      <w:proofErr w:type="spellStart"/>
-      <w:r>
-        <w:rPr>
-          <w:rFonts w:ascii="Times New Roman" w:hAnsi="Times New Roman" w:cs="Times New Roman"/>
-          <w:sz w:val="20"/>
-          <w:szCs w:val="20"/>
-        </w:rPr>
-        <w:t>where</w:t>
-      </w:r>
-      <w:proofErr w:type="spellEnd"/>
-      <w:r>
-        <w:rPr>
-          <w:rFonts w:ascii="Times New Roman" w:hAnsi="Times New Roman" w:cs="Times New Roman"/>
-          <w:sz w:val="20"/>
-          <w:szCs w:val="20"/>
-        </w:rPr>
-        <w:t xml:space="preserve"> </w:t>
-      </w:r>
-      <w:proofErr w:type="spellStart"/>
-      <w:r>
-        <w:rPr>
-          <w:rFonts w:ascii="Times New Roman" w:hAnsi="Times New Roman" w:cs="Times New Roman"/>
-          <w:sz w:val="20"/>
-          <w:szCs w:val="20"/>
-        </w:rPr>
-        <w:t>tasks</w:t>
-      </w:r>
-      <w:proofErr w:type="spellEnd"/>
-      <w:r>
-        <w:rPr>
-          <w:rFonts w:ascii="Times New Roman" w:hAnsi="Times New Roman" w:cs="Times New Roman"/>
-          <w:sz w:val="20"/>
-          <w:szCs w:val="20"/>
-        </w:rPr>
-        <w:t xml:space="preserve"> </w:t>
-      </w:r>
-      <w:proofErr w:type="spellStart"/>
-      <w:r>
-        <w:rPr>
-          <w:rFonts w:ascii="Times New Roman" w:hAnsi="Times New Roman" w:cs="Times New Roman"/>
-          <w:sz w:val="20"/>
-          <w:szCs w:val="20"/>
-        </w:rPr>
-        <w:t>could</w:t>
-      </w:r>
-      <w:proofErr w:type="spellEnd"/>
-      <w:r>
-        <w:rPr>
-          <w:rFonts w:ascii="Times New Roman" w:hAnsi="Times New Roman" w:cs="Times New Roman"/>
-          <w:sz w:val="20"/>
-          <w:szCs w:val="20"/>
-        </w:rPr>
-        <w:t xml:space="preserve"> be </w:t>
-      </w:r>
-      <w:proofErr w:type="spellStart"/>
-      <w:r>
-        <w:rPr>
-          <w:rFonts w:ascii="Times New Roman" w:hAnsi="Times New Roman" w:cs="Times New Roman"/>
-          <w:sz w:val="20"/>
-          <w:szCs w:val="20"/>
-        </w:rPr>
-        <w:t>created</w:t>
-      </w:r>
-      <w:proofErr w:type="spellEnd"/>
-      <w:r>
-        <w:rPr>
-          <w:rFonts w:ascii="Times New Roman" w:hAnsi="Times New Roman" w:cs="Times New Roman"/>
-          <w:sz w:val="20"/>
-          <w:szCs w:val="20"/>
-        </w:rPr>
-        <w:t xml:space="preserve"> </w:t>
-      </w:r>
-      <w:proofErr w:type="spellStart"/>
-      <w:r>
-        <w:rPr>
-          <w:rFonts w:ascii="Times New Roman" w:hAnsi="Times New Roman" w:cs="Times New Roman"/>
-          <w:sz w:val="20"/>
-          <w:szCs w:val="20"/>
-        </w:rPr>
-        <w:t>within</w:t>
-      </w:r>
-      <w:proofErr w:type="spellEnd"/>
-      <w:r>
-        <w:rPr>
-          <w:rFonts w:ascii="Times New Roman" w:hAnsi="Times New Roman" w:cs="Times New Roman"/>
-          <w:sz w:val="20"/>
-          <w:szCs w:val="20"/>
-        </w:rPr>
-        <w:t xml:space="preserve"> </w:t>
-      </w:r>
-      <w:proofErr w:type="spellStart"/>
-      <w:r>
-        <w:rPr>
-          <w:rFonts w:ascii="Times New Roman" w:hAnsi="Times New Roman" w:cs="Times New Roman"/>
-          <w:sz w:val="20"/>
-          <w:szCs w:val="20"/>
-        </w:rPr>
-        <w:t>the</w:t>
-      </w:r>
-      <w:proofErr w:type="spellEnd"/>
-      <w:r>
-        <w:rPr>
-          <w:rFonts w:ascii="Times New Roman" w:hAnsi="Times New Roman" w:cs="Times New Roman"/>
-          <w:sz w:val="20"/>
-          <w:szCs w:val="20"/>
-        </w:rPr>
-        <w:t xml:space="preserve"> </w:t>
-      </w:r>
-      <w:proofErr w:type="spellStart"/>
-      <w:r>
-        <w:rPr>
-          <w:rFonts w:ascii="Times New Roman" w:hAnsi="Times New Roman" w:cs="Times New Roman"/>
-          <w:sz w:val="20"/>
-          <w:szCs w:val="20"/>
-        </w:rPr>
-        <w:t>system</w:t>
-      </w:r>
-      <w:proofErr w:type="spellEnd"/>
-      <w:r>
-        <w:rPr>
-          <w:rFonts w:ascii="Times New Roman" w:hAnsi="Times New Roman" w:cs="Times New Roman"/>
-          <w:sz w:val="20"/>
-          <w:szCs w:val="20"/>
-        </w:rPr>
-        <w:t xml:space="preserve"> so </w:t>
-      </w:r>
-      <w:proofErr w:type="spellStart"/>
-      <w:r>
-        <w:rPr>
-          <w:rFonts w:ascii="Times New Roman" w:hAnsi="Times New Roman" w:cs="Times New Roman"/>
-          <w:sz w:val="20"/>
-          <w:szCs w:val="20"/>
-        </w:rPr>
-        <w:t>that</w:t>
-      </w:r>
-      <w:proofErr w:type="spellEnd"/>
-      <w:r>
-        <w:rPr>
-          <w:rFonts w:ascii="Times New Roman" w:hAnsi="Times New Roman" w:cs="Times New Roman"/>
-          <w:sz w:val="20"/>
-          <w:szCs w:val="20"/>
-        </w:rPr>
-        <w:t xml:space="preserve"> </w:t>
-      </w:r>
-      <w:proofErr w:type="spellStart"/>
-      <w:r>
-        <w:rPr>
-          <w:rFonts w:ascii="Times New Roman" w:hAnsi="Times New Roman" w:cs="Times New Roman"/>
-          <w:sz w:val="20"/>
-          <w:szCs w:val="20"/>
-        </w:rPr>
-        <w:t>students</w:t>
-      </w:r>
-      <w:proofErr w:type="spellEnd"/>
-      <w:r>
-        <w:rPr>
-          <w:rFonts w:ascii="Times New Roman" w:hAnsi="Times New Roman" w:cs="Times New Roman"/>
-          <w:sz w:val="20"/>
-          <w:szCs w:val="20"/>
-        </w:rPr>
-        <w:t xml:space="preserve"> can </w:t>
-      </w:r>
-      <w:proofErr w:type="spellStart"/>
-      <w:r>
-        <w:rPr>
-          <w:rFonts w:ascii="Times New Roman" w:hAnsi="Times New Roman" w:cs="Times New Roman"/>
-          <w:sz w:val="20"/>
-          <w:szCs w:val="20"/>
-        </w:rPr>
-        <w:t>upload</w:t>
-      </w:r>
-      <w:proofErr w:type="spellEnd"/>
-      <w:r>
-        <w:rPr>
-          <w:rFonts w:ascii="Times New Roman" w:hAnsi="Times New Roman" w:cs="Times New Roman"/>
-          <w:sz w:val="20"/>
-          <w:szCs w:val="20"/>
-        </w:rPr>
-        <w:t xml:space="preserve"> </w:t>
-      </w:r>
-      <w:proofErr w:type="spellStart"/>
-      <w:r>
-        <w:rPr>
-          <w:rFonts w:ascii="Times New Roman" w:hAnsi="Times New Roman" w:cs="Times New Roman"/>
-          <w:sz w:val="20"/>
-          <w:szCs w:val="20"/>
-        </w:rPr>
-        <w:t>the</w:t>
-      </w:r>
-      <w:proofErr w:type="spellEnd"/>
-      <w:r>
-        <w:rPr>
-          <w:rFonts w:ascii="Times New Roman" w:hAnsi="Times New Roman" w:cs="Times New Roman"/>
-          <w:sz w:val="20"/>
-          <w:szCs w:val="20"/>
-        </w:rPr>
-        <w:t xml:space="preserve"> </w:t>
-      </w:r>
-      <w:proofErr w:type="spellStart"/>
-      <w:r>
-        <w:rPr>
-          <w:rFonts w:ascii="Times New Roman" w:hAnsi="Times New Roman" w:cs="Times New Roman"/>
-          <w:sz w:val="20"/>
-          <w:szCs w:val="20"/>
-        </w:rPr>
-        <w:t>work</w:t>
-      </w:r>
-      <w:proofErr w:type="spellEnd"/>
-      <w:r>
-        <w:rPr>
-          <w:rFonts w:ascii="Times New Roman" w:hAnsi="Times New Roman" w:cs="Times New Roman"/>
-          <w:sz w:val="20"/>
-          <w:szCs w:val="20"/>
-        </w:rPr>
-        <w:t xml:space="preserve">, once done </w:t>
-      </w:r>
-      <w:proofErr w:type="spellStart"/>
-      <w:r>
-        <w:rPr>
-          <w:rFonts w:ascii="Times New Roman" w:hAnsi="Times New Roman" w:cs="Times New Roman"/>
-          <w:sz w:val="20"/>
-          <w:szCs w:val="20"/>
-        </w:rPr>
-        <w:t>the</w:t>
-      </w:r>
-      <w:proofErr w:type="spellEnd"/>
-      <w:r>
-        <w:rPr>
-          <w:rFonts w:ascii="Times New Roman" w:hAnsi="Times New Roman" w:cs="Times New Roman"/>
-          <w:sz w:val="20"/>
-          <w:szCs w:val="20"/>
-        </w:rPr>
-        <w:t xml:space="preserve"> </w:t>
-      </w:r>
-      <w:proofErr w:type="spellStart"/>
-      <w:r>
-        <w:rPr>
-          <w:rFonts w:ascii="Times New Roman" w:hAnsi="Times New Roman" w:cs="Times New Roman"/>
-          <w:sz w:val="20"/>
-          <w:szCs w:val="20"/>
-        </w:rPr>
-        <w:t>teachers</w:t>
-      </w:r>
-      <w:proofErr w:type="spellEnd"/>
-      <w:r>
-        <w:rPr>
-          <w:rFonts w:ascii="Times New Roman" w:hAnsi="Times New Roman" w:cs="Times New Roman"/>
-          <w:sz w:val="20"/>
-          <w:szCs w:val="20"/>
-        </w:rPr>
-        <w:t xml:space="preserve"> </w:t>
-      </w:r>
-      <w:proofErr w:type="spellStart"/>
-      <w:r>
-        <w:rPr>
-          <w:rFonts w:ascii="Times New Roman" w:hAnsi="Times New Roman" w:cs="Times New Roman"/>
-          <w:sz w:val="20"/>
-          <w:szCs w:val="20"/>
-        </w:rPr>
-        <w:t>could</w:t>
-      </w:r>
-      <w:proofErr w:type="spellEnd"/>
-      <w:r>
-        <w:rPr>
-          <w:rFonts w:ascii="Times New Roman" w:hAnsi="Times New Roman" w:cs="Times New Roman"/>
-          <w:sz w:val="20"/>
-          <w:szCs w:val="20"/>
-        </w:rPr>
-        <w:t xml:space="preserve"> </w:t>
-      </w:r>
-      <w:proofErr w:type="spellStart"/>
-      <w:r>
-        <w:rPr>
-          <w:rFonts w:ascii="Times New Roman" w:hAnsi="Times New Roman" w:cs="Times New Roman"/>
-          <w:sz w:val="20"/>
-          <w:szCs w:val="20"/>
-        </w:rPr>
-        <w:t>have</w:t>
-      </w:r>
-      <w:proofErr w:type="spellEnd"/>
-      <w:r>
-        <w:rPr>
-          <w:rFonts w:ascii="Times New Roman" w:hAnsi="Times New Roman" w:cs="Times New Roman"/>
-          <w:sz w:val="20"/>
-          <w:szCs w:val="20"/>
-        </w:rPr>
-        <w:t xml:space="preserve"> </w:t>
-      </w:r>
-      <w:proofErr w:type="spellStart"/>
-      <w:r>
-        <w:rPr>
-          <w:rFonts w:ascii="Times New Roman" w:hAnsi="Times New Roman" w:cs="Times New Roman"/>
-          <w:sz w:val="20"/>
-          <w:szCs w:val="20"/>
-        </w:rPr>
-        <w:t>the</w:t>
-      </w:r>
-      <w:proofErr w:type="spellEnd"/>
-      <w:r>
-        <w:rPr>
-          <w:rFonts w:ascii="Times New Roman" w:hAnsi="Times New Roman" w:cs="Times New Roman"/>
-          <w:sz w:val="20"/>
-          <w:szCs w:val="20"/>
-        </w:rPr>
-        <w:t xml:space="preserve"> </w:t>
-      </w:r>
-      <w:proofErr w:type="spellStart"/>
-      <w:r>
-        <w:rPr>
-          <w:rFonts w:ascii="Times New Roman" w:hAnsi="Times New Roman" w:cs="Times New Roman"/>
-          <w:sz w:val="20"/>
-          <w:szCs w:val="20"/>
-        </w:rPr>
-        <w:t>possibility</w:t>
-      </w:r>
-      <w:proofErr w:type="spellEnd"/>
-      <w:r>
-        <w:rPr>
-          <w:rFonts w:ascii="Times New Roman" w:hAnsi="Times New Roman" w:cs="Times New Roman"/>
-          <w:sz w:val="20"/>
-          <w:szCs w:val="20"/>
-        </w:rPr>
-        <w:t xml:space="preserve"> </w:t>
-      </w:r>
-      <w:proofErr w:type="spellStart"/>
-      <w:r>
-        <w:rPr>
-          <w:rFonts w:ascii="Times New Roman" w:hAnsi="Times New Roman" w:cs="Times New Roman"/>
-          <w:sz w:val="20"/>
-          <w:szCs w:val="20"/>
-        </w:rPr>
-        <w:t>of</w:t>
-      </w:r>
-      <w:proofErr w:type="spellEnd"/>
-      <w:r>
-        <w:rPr>
-          <w:rFonts w:ascii="Times New Roman" w:hAnsi="Times New Roman" w:cs="Times New Roman"/>
-          <w:sz w:val="20"/>
-          <w:szCs w:val="20"/>
-        </w:rPr>
-        <w:t xml:space="preserve"> </w:t>
-      </w:r>
-      <w:proofErr w:type="spellStart"/>
-      <w:r>
-        <w:rPr>
-          <w:rFonts w:ascii="Times New Roman" w:hAnsi="Times New Roman" w:cs="Times New Roman"/>
-          <w:sz w:val="20"/>
-          <w:szCs w:val="20"/>
-        </w:rPr>
-        <w:t>grading</w:t>
-      </w:r>
-      <w:proofErr w:type="spellEnd"/>
-      <w:r>
-        <w:rPr>
-          <w:rFonts w:ascii="Times New Roman" w:hAnsi="Times New Roman" w:cs="Times New Roman"/>
-          <w:sz w:val="20"/>
-          <w:szCs w:val="20"/>
-        </w:rPr>
-        <w:t xml:space="preserve"> and </w:t>
-      </w:r>
-      <w:proofErr w:type="spellStart"/>
-      <w:r>
-        <w:rPr>
-          <w:rFonts w:ascii="Times New Roman" w:hAnsi="Times New Roman" w:cs="Times New Roman"/>
-          <w:sz w:val="20"/>
-          <w:szCs w:val="20"/>
-        </w:rPr>
-        <w:t>sending</w:t>
-      </w:r>
-      <w:proofErr w:type="spellEnd"/>
-      <w:r>
-        <w:rPr>
-          <w:rFonts w:ascii="Times New Roman" w:hAnsi="Times New Roman" w:cs="Times New Roman"/>
-          <w:sz w:val="20"/>
-          <w:szCs w:val="20"/>
-        </w:rPr>
-        <w:t xml:space="preserve"> </w:t>
-      </w:r>
-      <w:proofErr w:type="spellStart"/>
-      <w:r>
-        <w:rPr>
-          <w:rFonts w:ascii="Times New Roman" w:hAnsi="Times New Roman" w:cs="Times New Roman"/>
-          <w:sz w:val="20"/>
-          <w:szCs w:val="20"/>
-        </w:rPr>
-        <w:t>the</w:t>
-      </w:r>
-      <w:proofErr w:type="spellEnd"/>
-      <w:r>
-        <w:rPr>
-          <w:rFonts w:ascii="Times New Roman" w:hAnsi="Times New Roman" w:cs="Times New Roman"/>
-          <w:sz w:val="20"/>
-          <w:szCs w:val="20"/>
-        </w:rPr>
-        <w:t xml:space="preserve"> note </w:t>
-      </w:r>
-      <w:proofErr w:type="spellStart"/>
-      <w:r>
-        <w:rPr>
-          <w:rFonts w:ascii="Times New Roman" w:hAnsi="Times New Roman" w:cs="Times New Roman"/>
-          <w:sz w:val="20"/>
-          <w:szCs w:val="20"/>
-        </w:rPr>
-        <w:t>to</w:t>
-      </w:r>
-      <w:proofErr w:type="spellEnd"/>
-      <w:r>
-        <w:rPr>
-          <w:rFonts w:ascii="Times New Roman" w:hAnsi="Times New Roman" w:cs="Times New Roman"/>
-          <w:sz w:val="20"/>
-          <w:szCs w:val="20"/>
-        </w:rPr>
-        <w:t xml:space="preserve"> </w:t>
-      </w:r>
-      <w:proofErr w:type="spellStart"/>
-      <w:r>
-        <w:rPr>
-          <w:rFonts w:ascii="Times New Roman" w:hAnsi="Times New Roman" w:cs="Times New Roman"/>
-          <w:sz w:val="20"/>
-          <w:szCs w:val="20"/>
-        </w:rPr>
-        <w:t>students</w:t>
-      </w:r>
-      <w:proofErr w:type="spellEnd"/>
-      <w:r>
-        <w:rPr>
-          <w:rFonts w:ascii="Times New Roman" w:hAnsi="Times New Roman" w:cs="Times New Roman"/>
-          <w:sz w:val="20"/>
-          <w:szCs w:val="20"/>
-        </w:rPr>
-        <w:t xml:space="preserve"> so </w:t>
-      </w:r>
-      <w:proofErr w:type="spellStart"/>
-      <w:r>
-        <w:rPr>
-          <w:rFonts w:ascii="Times New Roman" w:hAnsi="Times New Roman" w:cs="Times New Roman"/>
-          <w:sz w:val="20"/>
-          <w:szCs w:val="20"/>
-        </w:rPr>
-        <w:t>they</w:t>
-      </w:r>
-      <w:proofErr w:type="spellEnd"/>
-      <w:r>
-        <w:rPr>
-          <w:rFonts w:ascii="Times New Roman" w:hAnsi="Times New Roman" w:cs="Times New Roman"/>
-          <w:sz w:val="20"/>
-          <w:szCs w:val="20"/>
-        </w:rPr>
-        <w:t xml:space="preserve"> can </w:t>
-      </w:r>
-      <w:proofErr w:type="spellStart"/>
-      <w:r>
-        <w:rPr>
-          <w:rFonts w:ascii="Times New Roman" w:hAnsi="Times New Roman" w:cs="Times New Roman"/>
-          <w:sz w:val="20"/>
-          <w:szCs w:val="20"/>
-        </w:rPr>
-        <w:t>review</w:t>
-      </w:r>
-      <w:proofErr w:type="spellEnd"/>
-      <w:r>
-        <w:rPr>
-          <w:rFonts w:ascii="Times New Roman" w:hAnsi="Times New Roman" w:cs="Times New Roman"/>
-          <w:sz w:val="20"/>
-          <w:szCs w:val="20"/>
-        </w:rPr>
-        <w:t xml:space="preserve">, </w:t>
-      </w:r>
-      <w:proofErr w:type="spellStart"/>
-      <w:r>
-        <w:rPr>
-          <w:rFonts w:ascii="Times New Roman" w:hAnsi="Times New Roman" w:cs="Times New Roman"/>
-          <w:sz w:val="20"/>
-          <w:szCs w:val="20"/>
-        </w:rPr>
-        <w:t>also</w:t>
-      </w:r>
-      <w:proofErr w:type="spellEnd"/>
-      <w:r>
-        <w:rPr>
-          <w:rFonts w:ascii="Times New Roman" w:hAnsi="Times New Roman" w:cs="Times New Roman"/>
-          <w:sz w:val="20"/>
-          <w:szCs w:val="20"/>
-        </w:rPr>
-        <w:t xml:space="preserve"> </w:t>
-      </w:r>
-      <w:proofErr w:type="spellStart"/>
-      <w:r>
-        <w:rPr>
-          <w:rFonts w:ascii="Times New Roman" w:hAnsi="Times New Roman" w:cs="Times New Roman"/>
-          <w:sz w:val="20"/>
-          <w:szCs w:val="20"/>
-        </w:rPr>
-        <w:t>add</w:t>
-      </w:r>
-      <w:proofErr w:type="spellEnd"/>
-      <w:r>
-        <w:rPr>
-          <w:rFonts w:ascii="Times New Roman" w:hAnsi="Times New Roman" w:cs="Times New Roman"/>
-          <w:sz w:val="20"/>
-          <w:szCs w:val="20"/>
-        </w:rPr>
-        <w:t xml:space="preserve"> </w:t>
-      </w:r>
-      <w:proofErr w:type="spellStart"/>
-      <w:r>
-        <w:rPr>
-          <w:rFonts w:ascii="Times New Roman" w:hAnsi="Times New Roman" w:cs="Times New Roman"/>
-          <w:sz w:val="20"/>
-          <w:szCs w:val="20"/>
-        </w:rPr>
-        <w:t>some</w:t>
-      </w:r>
-      <w:proofErr w:type="spellEnd"/>
-      <w:r>
-        <w:rPr>
-          <w:rFonts w:ascii="Times New Roman" w:hAnsi="Times New Roman" w:cs="Times New Roman"/>
-          <w:sz w:val="20"/>
-          <w:szCs w:val="20"/>
-        </w:rPr>
-        <w:t xml:space="preserve"> </w:t>
-      </w:r>
-      <w:proofErr w:type="spellStart"/>
-      <w:r>
-        <w:rPr>
-          <w:rFonts w:ascii="Times New Roman" w:hAnsi="Times New Roman" w:cs="Times New Roman"/>
-          <w:sz w:val="20"/>
-          <w:szCs w:val="20"/>
-        </w:rPr>
-        <w:t>observation</w:t>
-      </w:r>
-      <w:proofErr w:type="spellEnd"/>
-      <w:r>
-        <w:rPr>
-          <w:rFonts w:ascii="Times New Roman" w:hAnsi="Times New Roman" w:cs="Times New Roman"/>
-          <w:sz w:val="20"/>
-          <w:szCs w:val="20"/>
-        </w:rPr>
-        <w:t xml:space="preserve"> </w:t>
-      </w:r>
-      <w:proofErr w:type="spellStart"/>
-      <w:r>
-        <w:rPr>
-          <w:rFonts w:ascii="Times New Roman" w:hAnsi="Times New Roman" w:cs="Times New Roman"/>
-          <w:sz w:val="20"/>
-          <w:szCs w:val="20"/>
-        </w:rPr>
-        <w:t>if</w:t>
-      </w:r>
-      <w:proofErr w:type="spellEnd"/>
-      <w:r>
-        <w:rPr>
-          <w:rFonts w:ascii="Times New Roman" w:hAnsi="Times New Roman" w:cs="Times New Roman"/>
-          <w:sz w:val="20"/>
-          <w:szCs w:val="20"/>
-        </w:rPr>
-        <w:t xml:space="preserve"> </w:t>
-      </w:r>
-      <w:proofErr w:type="spellStart"/>
-      <w:r>
-        <w:rPr>
-          <w:rFonts w:ascii="Times New Roman" w:hAnsi="Times New Roman" w:cs="Times New Roman"/>
-          <w:sz w:val="20"/>
-          <w:szCs w:val="20"/>
-        </w:rPr>
-        <w:t>required</w:t>
-      </w:r>
-      <w:proofErr w:type="spellEnd"/>
+      <w:r>
+        <w:rPr>
+          <w:rFonts w:ascii="Times New Roman" w:hAnsi="Times New Roman" w:cs="Times New Roman"/>
+          <w:sz w:val="20"/>
+          <w:szCs w:val="20"/>
+        </w:rPr>
+        <w:t xml:space="preserve">It depends on the learning learned in the semester, a new section could be created within the system where tasks could be created within the system so that students can upload the work, once done the teachers could have the possibility of grading and sending the note to students so they can review, also add some observation if </w:t>
+      </w:r>
+      <w:proofErr w:type="gramStart"/>
+      <w:r>
+        <w:rPr>
+          <w:rFonts w:ascii="Times New Roman" w:hAnsi="Times New Roman" w:cs="Times New Roman"/>
+          <w:sz w:val="20"/>
+          <w:szCs w:val="20"/>
+        </w:rPr>
+        <w:t>required.</w:t>
+      </w:r>
       <w:r>
         <w:rPr>
           <w:rFonts w:ascii="Times New Roman" w:hAnsi="Times New Roman" w:cs="Times New Roman"/>
@@ -3263,14 +2389,7 @@
         </w:rPr>
         <w:t>.</w:t>
       </w:r>
-      <w:r>
-        <w:rPr>
-          <w:rFonts w:ascii="Times New Roman" w:hAnsi="Times New Roman" w:cs="Times New Roman"/>
-          <w:sz w:val="20"/>
-          <w:szCs w:val="20"/>
-        </w:rPr>
-        <w:t>.</w:t>
-      </w:r>
+      <w:proofErr w:type="gramEnd"/>
     </w:p>
     <w:p>
       <w:pPr>
@@ -3291,7 +2410,6 @@
           <w:szCs w:val="20"/>
         </w:rPr>
       </w:pPr>
-      <w:proofErr w:type="spellStart"/>
       <w:r>
         <w:rPr>
           <w:rFonts w:ascii="Times New Roman" w:hAnsi="Times New Roman" w:cs="Times New Roman"/>
@@ -3302,35 +2420,8 @@
           <w:sz w:val="20"/>
           <w:szCs w:val="20"/>
         </w:rPr>
-        <w:t>Specific</w:t>
-      </w:r>
-      <w:proofErr w:type="spellEnd"/>
-      <w:r>
-        <w:rPr>
-          <w:rFonts w:ascii="Times New Roman" w:hAnsi="Times New Roman" w:cs="Times New Roman"/>
-          <w:b/>
-          <w:bCs/>
-          <w:i/>
-          <w:iCs/>
-          <w:sz w:val="20"/>
-          <w:szCs w:val="20"/>
-        </w:rPr>
-        <w:t xml:space="preserve"> </w:t>
-      </w:r>
-      <w:proofErr w:type="spellStart"/>
-      <w:r>
-        <w:rPr>
-          <w:rFonts w:ascii="Times New Roman" w:hAnsi="Times New Roman" w:cs="Times New Roman"/>
-          <w:b/>
-          <w:bCs/>
-          <w:i/>
-          <w:iCs/>
-          <w:sz w:val="20"/>
-          <w:szCs w:val="20"/>
-        </w:rPr>
-        <w:t>Requirements</w:t>
-      </w:r>
-      <w:proofErr w:type="spellEnd"/>
+        <w:t>Specific Requirements</w:t>
+      </w:r>
     </w:p>
     <w:p>
       <w:pPr>
@@ -3481,17 +2572,7 @@
           <w:szCs w:val="20"/>
           <w:lang w:val="en-US"/>
         </w:rPr>
-        <w:t xml:space="preserve">The teacher has control of the student data, through the system he will be able to enter the grades of each student so that it can be averaged depending on the activity, since the </w:t>
-      </w:r>
-      <w:r>
-        <w:rPr>
-          <w:rFonts w:ascii="Times New Roman" w:hAnsi="Times New Roman" w:cs="Times New Roman"/>
-          <w:sz w:val="20"/>
-          <w:szCs w:val="20"/>
-          <w:lang w:val="en-US"/>
-        </w:rPr>
-        <w:lastRenderedPageBreak/>
-        <w:t>system is designed to make four averages, 3 general and one specific, the first average will be of the tasks sent by the teacher, the second will be of the class work done and the third will be of the tests done. The fourth and most important will be the average of the partials.</w:t>
+        <w:t>The teacher has control of the student data, through the system he will be able to enter the grades of each student so that it can be averaged depending on the activity, since the system is designed to make four averages, 3 general and one specific, the first average will be of the tasks sent by the teacher, the second will be of the class work done and the third will be of the tests done. The fourth and most important will be the average of the partials.</w:t>
       </w:r>
     </w:p>
     <w:p>
@@ -3534,7 +2615,6 @@
           <w:szCs w:val="20"/>
         </w:rPr>
       </w:pPr>
-      <w:proofErr w:type="spellStart"/>
       <w:r>
         <w:rPr>
           <w:rFonts w:ascii="Times New Roman" w:hAnsi="Times New Roman" w:cs="Times New Roman"/>
@@ -3545,35 +2625,8 @@
           <w:sz w:val="20"/>
           <w:szCs w:val="20"/>
         </w:rPr>
-        <w:t>Efficiency</w:t>
-      </w:r>
-      <w:proofErr w:type="spellEnd"/>
-      <w:r>
-        <w:rPr>
-          <w:rFonts w:ascii="Times New Roman" w:hAnsi="Times New Roman" w:cs="Times New Roman"/>
-          <w:b/>
-          <w:bCs/>
-          <w:i/>
-          <w:iCs/>
-          <w:sz w:val="20"/>
-          <w:szCs w:val="20"/>
-        </w:rPr>
-        <w:t xml:space="preserve"> </w:t>
-      </w:r>
-      <w:proofErr w:type="spellStart"/>
-      <w:r>
-        <w:rPr>
-          <w:rFonts w:ascii="Times New Roman" w:hAnsi="Times New Roman" w:cs="Times New Roman"/>
-          <w:b/>
-          <w:bCs/>
-          <w:i/>
-          <w:iCs/>
-          <w:sz w:val="20"/>
-          <w:szCs w:val="20"/>
-        </w:rPr>
-        <w:t>Requirements</w:t>
-      </w:r>
-      <w:proofErr w:type="spellEnd"/>
+        <w:t>Efficiency Requirements</w:t>
+      </w:r>
     </w:p>
     <w:p>
       <w:pPr>
@@ -3615,7 +2668,6 @@
           <w:szCs w:val="20"/>
         </w:rPr>
       </w:pPr>
-      <w:proofErr w:type="spellStart"/>
       <w:r>
         <w:rPr>
           <w:rFonts w:ascii="Times New Roman" w:hAnsi="Times New Roman" w:cs="Times New Roman"/>
@@ -3626,35 +2678,8 @@
           <w:sz w:val="20"/>
           <w:szCs w:val="20"/>
         </w:rPr>
-        <w:t>Design</w:t>
-      </w:r>
-      <w:proofErr w:type="spellEnd"/>
-      <w:r>
-        <w:rPr>
-          <w:rFonts w:ascii="Times New Roman" w:hAnsi="Times New Roman" w:cs="Times New Roman"/>
-          <w:b/>
-          <w:bCs/>
-          <w:i/>
-          <w:iCs/>
-          <w:sz w:val="20"/>
-          <w:szCs w:val="20"/>
-        </w:rPr>
-        <w:t xml:space="preserve"> </w:t>
-      </w:r>
-      <w:proofErr w:type="spellStart"/>
-      <w:r>
-        <w:rPr>
-          <w:rFonts w:ascii="Times New Roman" w:hAnsi="Times New Roman" w:cs="Times New Roman"/>
-          <w:b/>
-          <w:bCs/>
-          <w:i/>
-          <w:iCs/>
-          <w:sz w:val="20"/>
-          <w:szCs w:val="20"/>
-        </w:rPr>
-        <w:t>Restrictions</w:t>
-      </w:r>
-      <w:proofErr w:type="spellEnd"/>
+        <w:t>Design Restrictions</w:t>
+      </w:r>
     </w:p>
     <w:p>
       <w:pPr>
@@ -6545,7 +5570,7 @@
   <dgm:whole/>
   <dgm:extLst>
     <a:ext uri="http://schemas.microsoft.com/office/drawing/2008/diagram">
-      <dsp:dataModelExt xmlns:dsp="http://schemas.microsoft.com/office/drawing/2008/diagram" relId="rId15" minVer="http://schemas.openxmlformats.org/drawingml/2006/diagram"/>
+      <dsp:dataModelExt xmlns:dsp="http://schemas.microsoft.com/office/drawing/2008/diagram" relId="rId21" minVer="http://schemas.openxmlformats.org/drawingml/2006/diagram"/>
     </a:ext>
   </dgm:extLst>
 </dgm:dataModel>

</xml_diff>

<commit_message>
Diagram update and SCS paper  update V 1.0.7
</commit_message>
<xml_diff>
--- a/03-Documentation/SCS_Paper.docx
+++ b/03-Documentation/SCS_Paper.docx
@@ -756,6 +756,7 @@
           <w:rFonts w:ascii="Times New Roman" w:hAnsi="Times New Roman" w:cs="Times New Roman"/>
           <w:sz w:val="20"/>
           <w:szCs w:val="20"/>
+          <w:u w:val="single"/>
           <w:lang w:val="en-US"/>
         </w:rPr>
       </w:pPr>
@@ -777,19 +778,6 @@
         </w:rPr>
         <w:t>we are going to innovate the system that leads the teacher in front of the register of his classes.</w:t>
       </w:r>
-    </w:p>
-    <w:p>
-      <w:pPr>
-        <w:spacing w:line="240" w:lineRule="auto"/>
-        <w:ind w:left="142"/>
-        <w:jc w:val="both"/>
-        <w:rPr>
-          <w:rFonts w:ascii="Times New Roman" w:hAnsi="Times New Roman" w:cs="Times New Roman"/>
-          <w:sz w:val="20"/>
-          <w:szCs w:val="20"/>
-          <w:lang w:val="en-US"/>
-        </w:rPr>
-      </w:pPr>
     </w:p>
     <w:p>
       <w:pPr>
@@ -820,22 +808,8 @@
           <w:sz w:val="20"/>
           <w:szCs w:val="20"/>
         </w:rPr>
-        <w:t xml:space="preserve">General </w:t>
-      </w:r>
-      <w:proofErr w:type="spellStart"/>
-      <w:r>
-        <w:rPr>
-          <w:rFonts w:ascii="Times New Roman" w:hAnsi="Times New Roman" w:cs="Times New Roman"/>
-          <w:b/>
-          <w:bCs/>
-          <w:i/>
-          <w:iCs/>
-          <w:sz w:val="20"/>
-          <w:szCs w:val="20"/>
-        </w:rPr>
-        <w:t>Description</w:t>
-      </w:r>
-      <w:proofErr w:type="spellEnd"/>
+        <w:t>General Description</w:t>
+      </w:r>
     </w:p>
     <w:p>
       <w:pPr>
@@ -1132,7 +1106,7 @@
           <w:szCs w:val="20"/>
           <w:lang w:val="en-US"/>
         </w:rPr>
-        <w:t xml:space="preserve">, not only because it is the most important requirement for a student to graduate, but also so that the teacher in charge of the subject can have an individual academic follow-up of the students, to know if the knowledge imparted by this same teacher is being useful for the students. Thanks to all of these scorecards; teachers can choose another method of teaching, becoming very beneficial for both students and teachers. Taking all this into </w:t>
+        <w:t xml:space="preserve">, not only because it is the most important requirement for a student to graduate, but also so that the teacher in charge of the subject can have an individual academic follow-up of the students, to know if the knowledge imparted by this same teacher is being useful for the students. Thanks to all of these scorecards; teachers can choose another method of teaching, becoming very beneficial for both students and teachers. Taking all this into account, we will now see the most common methodology </w:t>
       </w:r>
       <w:r>
         <w:rPr>
@@ -1142,7 +1116,7 @@
           <w:lang w:val="en-US"/>
         </w:rPr>
         <w:lastRenderedPageBreak/>
-        <w:t>account, we will now see the most common methodology that teachers use to control grades in schools. (The same method that we will use for our system)</w:t>
+        <w:t>that teachers use to control grades in schools. (The same method that we will use for our system)</w:t>
       </w:r>
     </w:p>
     <w:p>
@@ -1384,7 +1358,6 @@
           <w:szCs w:val="20"/>
         </w:rPr>
       </w:pPr>
-      <w:proofErr w:type="spellStart"/>
       <w:r>
         <w:rPr>
           <w:rFonts w:ascii="Times New Roman" w:hAnsi="Times New Roman" w:cs="Times New Roman"/>
@@ -1397,7 +1370,6 @@
         </w:rPr>
         <w:t>Restrictions</w:t>
       </w:r>
-      <w:proofErr w:type="spellEnd"/>
     </w:p>
     <w:p>
       <w:pPr>
@@ -1468,29 +1440,7 @@
           <w:sz w:val="20"/>
           <w:szCs w:val="20"/>
         </w:rPr>
-        <w:t xml:space="preserve">Hardware </w:t>
-      </w:r>
-      <w:proofErr w:type="spellStart"/>
-      <w:r>
-        <w:rPr>
-          <w:rFonts w:ascii="Times New Roman" w:hAnsi="Times New Roman" w:cs="Times New Roman"/>
-          <w:b/>
-          <w:bCs/>
-          <w:sz w:val="20"/>
-          <w:szCs w:val="20"/>
-        </w:rPr>
-        <w:t>Restrictions</w:t>
-      </w:r>
-      <w:proofErr w:type="spellEnd"/>
-      <w:r>
-        <w:rPr>
-          <w:rFonts w:ascii="Times New Roman" w:hAnsi="Times New Roman" w:cs="Times New Roman"/>
-          <w:b/>
-          <w:bCs/>
-          <w:sz w:val="20"/>
-          <w:szCs w:val="20"/>
-        </w:rPr>
-        <w:t>:</w:t>
+        <w:t>Hardware Restrictions:</w:t>
       </w:r>
       <w:r>
         <w:rPr>
@@ -1500,257 +1450,13 @@
         </w:rPr>
         <w:t xml:space="preserve"> </w:t>
       </w:r>
-      <w:proofErr w:type="spellStart"/>
-      <w:r>
-        <w:rPr>
-          <w:rFonts w:ascii="Times New Roman" w:hAnsi="Times New Roman" w:cs="Times New Roman"/>
-          <w:sz w:val="20"/>
-          <w:szCs w:val="20"/>
-        </w:rPr>
-        <w:t>There</w:t>
-      </w:r>
-      <w:proofErr w:type="spellEnd"/>
-      <w:r>
-        <w:rPr>
-          <w:rFonts w:ascii="Times New Roman" w:hAnsi="Times New Roman" w:cs="Times New Roman"/>
-          <w:sz w:val="20"/>
-          <w:szCs w:val="20"/>
-        </w:rPr>
-        <w:t xml:space="preserve"> are no </w:t>
-      </w:r>
-      <w:proofErr w:type="spellStart"/>
-      <w:r>
-        <w:rPr>
-          <w:rFonts w:ascii="Times New Roman" w:hAnsi="Times New Roman" w:cs="Times New Roman"/>
-          <w:sz w:val="20"/>
-          <w:szCs w:val="20"/>
-        </w:rPr>
-        <w:t>specific</w:t>
-      </w:r>
-      <w:proofErr w:type="spellEnd"/>
-      <w:r>
-        <w:rPr>
-          <w:rFonts w:ascii="Times New Roman" w:hAnsi="Times New Roman" w:cs="Times New Roman"/>
-          <w:sz w:val="20"/>
-          <w:szCs w:val="20"/>
-        </w:rPr>
-        <w:t xml:space="preserve"> hardware </w:t>
-      </w:r>
-      <w:proofErr w:type="spellStart"/>
-      <w:r>
-        <w:rPr>
-          <w:rFonts w:ascii="Times New Roman" w:hAnsi="Times New Roman" w:cs="Times New Roman"/>
-          <w:sz w:val="20"/>
-          <w:szCs w:val="20"/>
-        </w:rPr>
-        <w:t>restrictions</w:t>
-      </w:r>
-      <w:proofErr w:type="spellEnd"/>
-      <w:r>
-        <w:rPr>
-          <w:rFonts w:ascii="Times New Roman" w:hAnsi="Times New Roman" w:cs="Times New Roman"/>
-          <w:sz w:val="20"/>
-          <w:szCs w:val="20"/>
-        </w:rPr>
-        <w:t xml:space="preserve"> </w:t>
-      </w:r>
-      <w:proofErr w:type="spellStart"/>
-      <w:r>
-        <w:rPr>
-          <w:rFonts w:ascii="Times New Roman" w:hAnsi="Times New Roman" w:cs="Times New Roman"/>
-          <w:sz w:val="20"/>
-          <w:szCs w:val="20"/>
-        </w:rPr>
-        <w:t>because</w:t>
-      </w:r>
-      <w:proofErr w:type="spellEnd"/>
-      <w:r>
-        <w:rPr>
-          <w:rFonts w:ascii="Times New Roman" w:hAnsi="Times New Roman" w:cs="Times New Roman"/>
-          <w:sz w:val="20"/>
-          <w:szCs w:val="20"/>
-        </w:rPr>
-        <w:t xml:space="preserve"> </w:t>
-      </w:r>
-      <w:proofErr w:type="spellStart"/>
-      <w:r>
-        <w:rPr>
-          <w:rFonts w:ascii="Times New Roman" w:hAnsi="Times New Roman" w:cs="Times New Roman"/>
-          <w:sz w:val="20"/>
-          <w:szCs w:val="20"/>
-        </w:rPr>
-        <w:t>the</w:t>
-      </w:r>
-      <w:proofErr w:type="spellEnd"/>
-      <w:r>
-        <w:rPr>
-          <w:rFonts w:ascii="Times New Roman" w:hAnsi="Times New Roman" w:cs="Times New Roman"/>
-          <w:sz w:val="20"/>
-          <w:szCs w:val="20"/>
-        </w:rPr>
-        <w:t xml:space="preserve"> </w:t>
-      </w:r>
-      <w:proofErr w:type="spellStart"/>
-      <w:r>
-        <w:rPr>
-          <w:rFonts w:ascii="Times New Roman" w:hAnsi="Times New Roman" w:cs="Times New Roman"/>
-          <w:sz w:val="20"/>
-          <w:szCs w:val="20"/>
-        </w:rPr>
-        <w:t>program</w:t>
-      </w:r>
-      <w:proofErr w:type="spellEnd"/>
-      <w:r>
-        <w:rPr>
-          <w:rFonts w:ascii="Times New Roman" w:hAnsi="Times New Roman" w:cs="Times New Roman"/>
-          <w:sz w:val="20"/>
-          <w:szCs w:val="20"/>
-        </w:rPr>
-        <w:t xml:space="preserve"> </w:t>
-      </w:r>
-      <w:proofErr w:type="spellStart"/>
-      <w:r>
-        <w:rPr>
-          <w:rFonts w:ascii="Times New Roman" w:hAnsi="Times New Roman" w:cs="Times New Roman"/>
-          <w:sz w:val="20"/>
-          <w:szCs w:val="20"/>
-        </w:rPr>
-        <w:t>is</w:t>
-      </w:r>
-      <w:proofErr w:type="spellEnd"/>
-      <w:r>
-        <w:rPr>
-          <w:rFonts w:ascii="Times New Roman" w:hAnsi="Times New Roman" w:cs="Times New Roman"/>
-          <w:sz w:val="20"/>
-          <w:szCs w:val="20"/>
-        </w:rPr>
-        <w:t xml:space="preserve"> quite </w:t>
-      </w:r>
-      <w:proofErr w:type="spellStart"/>
-      <w:r>
-        <w:rPr>
-          <w:rFonts w:ascii="Times New Roman" w:hAnsi="Times New Roman" w:cs="Times New Roman"/>
-          <w:sz w:val="20"/>
-          <w:szCs w:val="20"/>
-        </w:rPr>
-        <w:t>basic</w:t>
-      </w:r>
-      <w:proofErr w:type="spellEnd"/>
-      <w:r>
-        <w:rPr>
-          <w:rFonts w:ascii="Times New Roman" w:hAnsi="Times New Roman" w:cs="Times New Roman"/>
-          <w:sz w:val="20"/>
-          <w:szCs w:val="20"/>
-        </w:rPr>
-        <w:t xml:space="preserve"> and can run </w:t>
-      </w:r>
-      <w:proofErr w:type="spellStart"/>
-      <w:r>
-        <w:rPr>
-          <w:rFonts w:ascii="Times New Roman" w:hAnsi="Times New Roman" w:cs="Times New Roman"/>
-          <w:sz w:val="20"/>
-          <w:szCs w:val="20"/>
-        </w:rPr>
-        <w:t>on</w:t>
-      </w:r>
-      <w:proofErr w:type="spellEnd"/>
-      <w:r>
-        <w:rPr>
-          <w:rFonts w:ascii="Times New Roman" w:hAnsi="Times New Roman" w:cs="Times New Roman"/>
-          <w:sz w:val="20"/>
-          <w:szCs w:val="20"/>
-        </w:rPr>
-        <w:t xml:space="preserve"> </w:t>
-      </w:r>
-      <w:proofErr w:type="spellStart"/>
-      <w:r>
-        <w:rPr>
-          <w:rFonts w:ascii="Times New Roman" w:hAnsi="Times New Roman" w:cs="Times New Roman"/>
-          <w:sz w:val="20"/>
-          <w:szCs w:val="20"/>
-        </w:rPr>
-        <w:t>computers</w:t>
-      </w:r>
-      <w:proofErr w:type="spellEnd"/>
-      <w:r>
-        <w:rPr>
-          <w:rFonts w:ascii="Times New Roman" w:hAnsi="Times New Roman" w:cs="Times New Roman"/>
-          <w:sz w:val="20"/>
-          <w:szCs w:val="20"/>
-        </w:rPr>
-        <w:t xml:space="preserve"> </w:t>
-      </w:r>
-      <w:proofErr w:type="spellStart"/>
-      <w:r>
-        <w:rPr>
-          <w:rFonts w:ascii="Times New Roman" w:hAnsi="Times New Roman" w:cs="Times New Roman"/>
-          <w:sz w:val="20"/>
-          <w:szCs w:val="20"/>
-        </w:rPr>
-        <w:t>with</w:t>
-      </w:r>
-      <w:proofErr w:type="spellEnd"/>
-      <w:r>
-        <w:rPr>
-          <w:rFonts w:ascii="Times New Roman" w:hAnsi="Times New Roman" w:cs="Times New Roman"/>
-          <w:sz w:val="20"/>
-          <w:szCs w:val="20"/>
-        </w:rPr>
-        <w:t xml:space="preserve"> </w:t>
-      </w:r>
-      <w:proofErr w:type="spellStart"/>
-      <w:r>
-        <w:rPr>
-          <w:rFonts w:ascii="Times New Roman" w:hAnsi="Times New Roman" w:cs="Times New Roman"/>
-          <w:sz w:val="20"/>
-          <w:szCs w:val="20"/>
-        </w:rPr>
-        <w:t>very</w:t>
-      </w:r>
-      <w:proofErr w:type="spellEnd"/>
-      <w:r>
-        <w:rPr>
-          <w:rFonts w:ascii="Times New Roman" w:hAnsi="Times New Roman" w:cs="Times New Roman"/>
-          <w:sz w:val="20"/>
-          <w:szCs w:val="20"/>
-        </w:rPr>
-        <w:t xml:space="preserve"> </w:t>
-      </w:r>
-      <w:proofErr w:type="spellStart"/>
-      <w:r>
-        <w:rPr>
-          <w:rFonts w:ascii="Times New Roman" w:hAnsi="Times New Roman" w:cs="Times New Roman"/>
-          <w:sz w:val="20"/>
-          <w:szCs w:val="20"/>
-        </w:rPr>
-        <w:t>minimal</w:t>
-      </w:r>
-      <w:proofErr w:type="spellEnd"/>
-      <w:r>
-        <w:rPr>
-          <w:rFonts w:ascii="Times New Roman" w:hAnsi="Times New Roman" w:cs="Times New Roman"/>
-          <w:sz w:val="20"/>
-          <w:szCs w:val="20"/>
-        </w:rPr>
-        <w:t xml:space="preserve"> </w:t>
-      </w:r>
-      <w:proofErr w:type="spellStart"/>
-      <w:r>
-        <w:rPr>
-          <w:rFonts w:ascii="Times New Roman" w:hAnsi="Times New Roman" w:cs="Times New Roman"/>
-          <w:sz w:val="20"/>
-          <w:szCs w:val="20"/>
-        </w:rPr>
-        <w:t>resources</w:t>
-      </w:r>
-      <w:proofErr w:type="spellEnd"/>
-      <w:r>
-        <w:rPr>
-          <w:rFonts w:ascii="Times New Roman" w:hAnsi="Times New Roman" w:cs="Times New Roman"/>
-          <w:sz w:val="20"/>
-          <w:szCs w:val="20"/>
-        </w:rPr>
-        <w:t>.</w:t>
+      <w:r>
+        <w:rPr>
+          <w:rFonts w:ascii="Times New Roman" w:hAnsi="Times New Roman" w:cs="Times New Roman"/>
+          <w:sz w:val="20"/>
+          <w:szCs w:val="20"/>
+        </w:rPr>
+        <w:t>There are no specific hardware restrictions because the program is quite basic and can run on computers with very minimal resources.</w:t>
       </w:r>
     </w:p>
     <w:p>
@@ -1768,7 +1474,6 @@
           <w:szCs w:val="20"/>
         </w:rPr>
       </w:pPr>
-      <w:proofErr w:type="spellStart"/>
       <w:r>
         <w:rPr>
           <w:rFonts w:ascii="Times New Roman" w:hAnsi="Times New Roman" w:cs="Times New Roman"/>
@@ -1777,40 +1482,7 @@
           <w:sz w:val="20"/>
           <w:szCs w:val="20"/>
         </w:rPr>
-        <w:t>Other</w:t>
-      </w:r>
-      <w:proofErr w:type="spellEnd"/>
-      <w:r>
-        <w:rPr>
-          <w:rFonts w:ascii="Times New Roman" w:hAnsi="Times New Roman" w:cs="Times New Roman"/>
-          <w:b/>
-          <w:bCs/>
-          <w:sz w:val="20"/>
-          <w:szCs w:val="20"/>
-        </w:rPr>
-        <w:t xml:space="preserve"> </w:t>
-      </w:r>
-      <w:proofErr w:type="spellStart"/>
-      <w:r>
-        <w:rPr>
-          <w:rFonts w:ascii="Times New Roman" w:hAnsi="Times New Roman" w:cs="Times New Roman"/>
-          <w:b/>
-          <w:bCs/>
-          <w:sz w:val="20"/>
-          <w:szCs w:val="20"/>
-        </w:rPr>
-        <w:t>applicattions</w:t>
-      </w:r>
-      <w:proofErr w:type="spellEnd"/>
-      <w:r>
-        <w:rPr>
-          <w:rFonts w:ascii="Times New Roman" w:hAnsi="Times New Roman" w:cs="Times New Roman"/>
-          <w:b/>
-          <w:bCs/>
-          <w:sz w:val="20"/>
-          <w:szCs w:val="20"/>
-        </w:rPr>
-        <w:t xml:space="preserve"> interfaces:</w:t>
+        <w:t>Other applicattions interfaces:</w:t>
       </w:r>
       <w:r>
         <w:rPr>
@@ -1943,7 +1615,6 @@
           <w:szCs w:val="20"/>
         </w:rPr>
       </w:pPr>
-      <w:proofErr w:type="spellStart"/>
       <w:r>
         <w:rPr>
           <w:rFonts w:ascii="Times New Roman" w:hAnsi="Times New Roman" w:cs="Times New Roman"/>
@@ -1952,40 +1623,7 @@
           <w:sz w:val="20"/>
           <w:szCs w:val="20"/>
         </w:rPr>
-        <w:t>Parallel</w:t>
-      </w:r>
-      <w:proofErr w:type="spellEnd"/>
-      <w:r>
-        <w:rPr>
-          <w:rFonts w:ascii="Times New Roman" w:hAnsi="Times New Roman" w:cs="Times New Roman"/>
-          <w:b/>
-          <w:bCs/>
-          <w:sz w:val="20"/>
-          <w:szCs w:val="20"/>
-        </w:rPr>
-        <w:t xml:space="preserve"> </w:t>
-      </w:r>
-      <w:proofErr w:type="spellStart"/>
-      <w:r>
-        <w:rPr>
-          <w:rFonts w:ascii="Times New Roman" w:hAnsi="Times New Roman" w:cs="Times New Roman"/>
-          <w:b/>
-          <w:bCs/>
-          <w:sz w:val="20"/>
-          <w:szCs w:val="20"/>
-        </w:rPr>
-        <w:t>operations</w:t>
-      </w:r>
-      <w:proofErr w:type="spellEnd"/>
-      <w:r>
-        <w:rPr>
-          <w:rFonts w:ascii="Times New Roman" w:hAnsi="Times New Roman" w:cs="Times New Roman"/>
-          <w:b/>
-          <w:bCs/>
-          <w:sz w:val="20"/>
-          <w:szCs w:val="20"/>
-        </w:rPr>
-        <w:t>:</w:t>
+        <w:t>Parallel operations:</w:t>
       </w:r>
       <w:r>
         <w:rPr>
@@ -2481,29 +2119,7 @@
           <w:sz w:val="20"/>
           <w:szCs w:val="20"/>
         </w:rPr>
-        <w:t xml:space="preserve">Control </w:t>
-      </w:r>
-      <w:proofErr w:type="spellStart"/>
-      <w:r>
-        <w:rPr>
-          <w:rFonts w:ascii="Times New Roman" w:hAnsi="Times New Roman" w:cs="Times New Roman"/>
-          <w:b/>
-          <w:bCs/>
-          <w:sz w:val="20"/>
-          <w:szCs w:val="20"/>
-        </w:rPr>
-        <w:t>functions</w:t>
-      </w:r>
-      <w:proofErr w:type="spellEnd"/>
-      <w:r>
-        <w:rPr>
-          <w:rFonts w:ascii="Times New Roman" w:hAnsi="Times New Roman" w:cs="Times New Roman"/>
-          <w:b/>
-          <w:bCs/>
-          <w:sz w:val="20"/>
-          <w:szCs w:val="20"/>
-        </w:rPr>
-        <w:t>:</w:t>
+        <w:t>Control functions:</w:t>
       </w:r>
       <w:r>
         <w:rPr>
@@ -2535,25 +2151,7 @@
           <w:sz w:val="20"/>
           <w:szCs w:val="20"/>
         </w:rPr>
-        <w:t xml:space="preserve">Use Cases </w:t>
-      </w:r>
-      <w:proofErr w:type="spellStart"/>
-      <w:r>
-        <w:rPr>
-          <w:rFonts w:ascii="Times New Roman" w:hAnsi="Times New Roman" w:cs="Times New Roman"/>
-          <w:sz w:val="20"/>
-          <w:szCs w:val="20"/>
-        </w:rPr>
-        <w:t>Diagram</w:t>
-      </w:r>
-      <w:proofErr w:type="spellEnd"/>
-      <w:r>
-        <w:rPr>
-          <w:rFonts w:ascii="Times New Roman" w:hAnsi="Times New Roman" w:cs="Times New Roman"/>
-          <w:sz w:val="20"/>
-          <w:szCs w:val="20"/>
-        </w:rPr>
-        <w:t>:</w:t>
+        <w:t>Use Cases Diagram:</w:t>
       </w:r>
     </w:p>
     <w:p>
@@ -2625,6 +2223,183 @@
           <w:szCs w:val="20"/>
         </w:rPr>
       </w:pPr>
+      <w:r>
+        <w:rPr>
+          <w:rFonts w:ascii="Times New Roman" w:hAnsi="Times New Roman" w:cs="Times New Roman"/>
+          <w:sz w:val="20"/>
+          <w:szCs w:val="20"/>
+        </w:rPr>
+        <w:t>Class Diagram</w:t>
+      </w:r>
+    </w:p>
+    <w:p>
+      <w:pPr>
+        <w:spacing w:line="240" w:lineRule="auto"/>
+        <w:ind w:left="360"/>
+        <w:jc w:val="both"/>
+        <w:rPr>
+          <w:rFonts w:ascii="Times New Roman" w:hAnsi="Times New Roman" w:cs="Times New Roman"/>
+          <w:sz w:val="20"/>
+          <w:szCs w:val="20"/>
+        </w:rPr>
+      </w:pPr>
+      <w:r>
+        <w:rPr>
+          <w:noProof/>
+        </w:rPr>
+        <w:drawing>
+          <wp:inline distT="0" distB="0" distL="0" distR="0" wp14:anchorId="077E3FA5" wp14:editId="115C4B66">
+            <wp:extent cx="2400300" cy="1270806"/>
+            <wp:effectExtent l="0" t="0" r="0" b="5715"/>
+            <wp:docPr id="19" name="Imagen 19" descr="Una captura de pantalla de un celular con texto e imágenes&#10;&#10;Descripción generada automáticamente con confianza media"/>
+            <wp:cNvGraphicFramePr>
+              <a:graphicFrameLocks xmlns:a="http://schemas.openxmlformats.org/drawingml/2006/main" noChangeAspect="1"/>
+            </wp:cNvGraphicFramePr>
+            <a:graphic xmlns:a="http://schemas.openxmlformats.org/drawingml/2006/main">
+              <a:graphicData uri="http://schemas.openxmlformats.org/drawingml/2006/picture">
+                <pic:pic xmlns:pic="http://schemas.openxmlformats.org/drawingml/2006/picture">
+                  <pic:nvPicPr>
+                    <pic:cNvPr id="19" name="Imagen 19" descr="Una captura de pantalla de un celular con texto e imágenes&#10;&#10;Descripción generada automáticamente con confianza media"/>
+                    <pic:cNvPicPr/>
+                  </pic:nvPicPr>
+                  <pic:blipFill>
+                    <a:blip r:embed="rId21" cstate="print">
+                      <a:extLst>
+                        <a:ext uri="{28A0092B-C50C-407E-A947-70E740481C1C}">
+                          <a14:useLocalDpi xmlns:a14="http://schemas.microsoft.com/office/drawing/2010/main" val="0"/>
+                        </a:ext>
+                      </a:extLst>
+                    </a:blip>
+                    <a:stretch>
+                      <a:fillRect/>
+                    </a:stretch>
+                  </pic:blipFill>
+                  <pic:spPr>
+                    <a:xfrm>
+                      <a:off x="0" y="0"/>
+                      <a:ext cx="2403390" cy="1272442"/>
+                    </a:xfrm>
+                    <a:prstGeom prst="rect">
+                      <a:avLst/>
+                    </a:prstGeom>
+                  </pic:spPr>
+                </pic:pic>
+              </a:graphicData>
+            </a:graphic>
+          </wp:inline>
+        </w:drawing>
+      </w:r>
+    </w:p>
+    <w:p>
+      <w:pPr>
+        <w:spacing w:line="240" w:lineRule="auto"/>
+        <w:ind w:left="360"/>
+        <w:jc w:val="both"/>
+        <w:rPr>
+          <w:rFonts w:ascii="Times New Roman" w:hAnsi="Times New Roman" w:cs="Times New Roman"/>
+          <w:sz w:val="20"/>
+          <w:szCs w:val="20"/>
+        </w:rPr>
+      </w:pPr>
+      <w:r>
+        <w:rPr>
+          <w:rFonts w:ascii="Times New Roman" w:hAnsi="Times New Roman" w:cs="Times New Roman"/>
+          <w:noProof/>
+          <w:sz w:val="20"/>
+          <w:szCs w:val="20"/>
+        </w:rPr>
+        <w:lastRenderedPageBreak/>
+        <w:drawing>
+          <wp:inline distT="0" distB="0" distL="0" distR="0" wp14:anchorId="63B0FF1F" wp14:editId="080A5D4D">
+            <wp:extent cx="2540237" cy="3667125"/>
+            <wp:effectExtent l="0" t="0" r="0" b="0"/>
+            <wp:docPr id="20" name="Imagen 20"/>
+            <wp:cNvGraphicFramePr>
+              <a:graphicFrameLocks xmlns:a="http://schemas.openxmlformats.org/drawingml/2006/main" noChangeAspect="1"/>
+            </wp:cNvGraphicFramePr>
+            <a:graphic xmlns:a="http://schemas.openxmlformats.org/drawingml/2006/main">
+              <a:graphicData uri="http://schemas.openxmlformats.org/drawingml/2006/picture">
+                <pic:pic xmlns:pic="http://schemas.openxmlformats.org/drawingml/2006/picture">
+                  <pic:nvPicPr>
+                    <pic:cNvPr id="20" name="Imagen 20"/>
+                    <pic:cNvPicPr/>
+                  </pic:nvPicPr>
+                  <pic:blipFill>
+                    <a:blip r:embed="rId22">
+                      <a:extLst>
+                        <a:ext uri="{28A0092B-C50C-407E-A947-70E740481C1C}">
+                          <a14:useLocalDpi xmlns:a14="http://schemas.microsoft.com/office/drawing/2010/main" val="0"/>
+                        </a:ext>
+                      </a:extLst>
+                    </a:blip>
+                    <a:stretch>
+                      <a:fillRect/>
+                    </a:stretch>
+                  </pic:blipFill>
+                  <pic:spPr>
+                    <a:xfrm>
+                      <a:off x="0" y="0"/>
+                      <a:ext cx="2541185" cy="3668494"/>
+                    </a:xfrm>
+                    <a:prstGeom prst="rect">
+                      <a:avLst/>
+                    </a:prstGeom>
+                  </pic:spPr>
+                </pic:pic>
+              </a:graphicData>
+            </a:graphic>
+          </wp:inline>
+        </w:drawing>
+      </w:r>
+      <w:r>
+        <w:rPr>
+          <w:rFonts w:ascii="Times New Roman" w:hAnsi="Times New Roman" w:cs="Times New Roman"/>
+          <w:noProof/>
+          <w:sz w:val="20"/>
+          <w:szCs w:val="20"/>
+        </w:rPr>
+        <w:drawing>
+          <wp:inline distT="0" distB="0" distL="0" distR="0" wp14:anchorId="0E66DD9F" wp14:editId="312D8BB8">
+            <wp:extent cx="2238375" cy="1826800"/>
+            <wp:effectExtent l="0" t="0" r="0" b="2540"/>
+            <wp:docPr id="21" name="Imagen 21"/>
+            <wp:cNvGraphicFramePr>
+              <a:graphicFrameLocks xmlns:a="http://schemas.openxmlformats.org/drawingml/2006/main" noChangeAspect="1"/>
+            </wp:cNvGraphicFramePr>
+            <a:graphic xmlns:a="http://schemas.openxmlformats.org/drawingml/2006/main">
+              <a:graphicData uri="http://schemas.openxmlformats.org/drawingml/2006/picture">
+                <pic:pic xmlns:pic="http://schemas.openxmlformats.org/drawingml/2006/picture">
+                  <pic:nvPicPr>
+                    <pic:cNvPr id="21" name="Imagen 21"/>
+                    <pic:cNvPicPr/>
+                  </pic:nvPicPr>
+                  <pic:blipFill>
+                    <a:blip r:embed="rId23" cstate="print">
+                      <a:extLst>
+                        <a:ext uri="{28A0092B-C50C-407E-A947-70E740481C1C}">
+                          <a14:useLocalDpi xmlns:a14="http://schemas.microsoft.com/office/drawing/2010/main" val="0"/>
+                        </a:ext>
+                      </a:extLst>
+                    </a:blip>
+                    <a:stretch>
+                      <a:fillRect/>
+                    </a:stretch>
+                  </pic:blipFill>
+                  <pic:spPr>
+                    <a:xfrm>
+                      <a:off x="0" y="0"/>
+                      <a:ext cx="2239644" cy="1827835"/>
+                    </a:xfrm>
+                    <a:prstGeom prst="rect">
+                      <a:avLst/>
+                    </a:prstGeom>
+                  </pic:spPr>
+                </pic:pic>
+              </a:graphicData>
+            </a:graphic>
+          </wp:inline>
+        </w:drawing>
+      </w:r>
     </w:p>
     <w:p>
       <w:pPr>
@@ -2718,7 +2493,6 @@
           <w:szCs w:val="20"/>
         </w:rPr>
       </w:pPr>
-      <w:proofErr w:type="spellStart"/>
       <w:r>
         <w:rPr>
           <w:rFonts w:ascii="Times New Roman" w:hAnsi="Times New Roman" w:cs="Times New Roman"/>
@@ -2729,46 +2503,7 @@
           <w:sz w:val="20"/>
           <w:szCs w:val="20"/>
         </w:rPr>
-        <w:t>Application</w:t>
-      </w:r>
-      <w:proofErr w:type="spellEnd"/>
-      <w:r>
-        <w:rPr>
-          <w:rFonts w:ascii="Times New Roman" w:hAnsi="Times New Roman" w:cs="Times New Roman"/>
-          <w:b/>
-          <w:bCs/>
-          <w:i/>
-          <w:iCs/>
-          <w:sz w:val="20"/>
-          <w:szCs w:val="20"/>
-        </w:rPr>
-        <w:t xml:space="preserve"> </w:t>
-      </w:r>
-      <w:proofErr w:type="spellStart"/>
-      <w:r>
-        <w:rPr>
-          <w:rFonts w:ascii="Times New Roman" w:hAnsi="Times New Roman" w:cs="Times New Roman"/>
-          <w:b/>
-          <w:bCs/>
-          <w:i/>
-          <w:iCs/>
-          <w:sz w:val="20"/>
-          <w:szCs w:val="20"/>
-        </w:rPr>
-        <w:t>criticality</w:t>
-      </w:r>
-      <w:proofErr w:type="spellEnd"/>
-      <w:r>
-        <w:rPr>
-          <w:rFonts w:ascii="Times New Roman" w:hAnsi="Times New Roman" w:cs="Times New Roman"/>
-          <w:b/>
-          <w:bCs/>
-          <w:i/>
-          <w:iCs/>
-          <w:sz w:val="20"/>
-          <w:szCs w:val="20"/>
-        </w:rPr>
-        <w:t xml:space="preserve">: </w:t>
+        <w:t xml:space="preserve">Application criticality: </w:t>
       </w:r>
     </w:p>
     <w:p>
@@ -2796,7 +2531,7 @@
             <wp:cNvGraphicFramePr/>
             <a:graphic xmlns:a="http://schemas.openxmlformats.org/drawingml/2006/main">
               <a:graphicData uri="http://schemas.openxmlformats.org/drawingml/2006/diagram">
-                <dgm:relIds xmlns:dgm="http://schemas.openxmlformats.org/drawingml/2006/diagram" xmlns:r="http://schemas.openxmlformats.org/officeDocument/2006/relationships" r:dm="rId21" r:lo="rId22" r:qs="rId23" r:cs="rId24"/>
+                <dgm:relIds xmlns:dgm="http://schemas.openxmlformats.org/drawingml/2006/diagram" xmlns:r="http://schemas.openxmlformats.org/officeDocument/2006/relationships" r:dm="rId24" r:lo="rId25" r:qs="rId26" r:cs="rId27"/>
               </a:graphicData>
             </a:graphic>
           </wp:inline>
@@ -2832,33 +2567,7 @@
           <w:sz w:val="20"/>
           <w:szCs w:val="20"/>
         </w:rPr>
-        <w:t xml:space="preserve">Security </w:t>
-      </w:r>
-      <w:proofErr w:type="spellStart"/>
-      <w:r>
-        <w:rPr>
-          <w:rFonts w:ascii="Times New Roman" w:hAnsi="Times New Roman" w:cs="Times New Roman"/>
-          <w:b/>
-          <w:bCs/>
-          <w:i/>
-          <w:iCs/>
-          <w:sz w:val="20"/>
-          <w:szCs w:val="20"/>
-        </w:rPr>
-        <w:t>Considerations</w:t>
-      </w:r>
-      <w:proofErr w:type="spellEnd"/>
-      <w:r>
-        <w:rPr>
-          <w:rFonts w:ascii="Times New Roman" w:hAnsi="Times New Roman" w:cs="Times New Roman"/>
-          <w:b/>
-          <w:bCs/>
-          <w:i/>
-          <w:iCs/>
-          <w:sz w:val="20"/>
-          <w:szCs w:val="20"/>
-        </w:rPr>
-        <w:t>:</w:t>
+        <w:t>Security Considerations:</w:t>
       </w:r>
     </w:p>
     <w:p>
@@ -2879,27 +2588,16 @@
           <w:szCs w:val="20"/>
           <w:lang w:val="en-US"/>
         </w:rPr>
-        <w:t xml:space="preserve">Regarding security, the security of the system can be confirmed, since for that it is managed with a </w:t>
-      </w:r>
-      <w:proofErr w:type="spellStart"/>
-      <w:r>
-        <w:rPr>
-          <w:rFonts w:ascii="Times New Roman" w:hAnsi="Times New Roman" w:cs="Times New Roman"/>
-          <w:sz w:val="20"/>
-          <w:szCs w:val="20"/>
-          <w:lang w:val="en-US"/>
-        </w:rPr>
-        <w:t>LogIn</w:t>
-      </w:r>
-      <w:proofErr w:type="spellEnd"/>
-      <w:r>
-        <w:rPr>
-          <w:rFonts w:ascii="Times New Roman" w:hAnsi="Times New Roman" w:cs="Times New Roman"/>
-          <w:sz w:val="20"/>
-          <w:szCs w:val="20"/>
-          <w:lang w:val="en-US"/>
-        </w:rPr>
-        <w:t xml:space="preserve"> that will allow access by students and students respectively, without information being leaked and the students having another power</w:t>
+        <w:t xml:space="preserve">Regarding security, the security of the system can be confirmed, since for that it is managed with a LogIn that will allow access by students and students respectively, without </w:t>
+      </w:r>
+      <w:r>
+        <w:rPr>
+          <w:rFonts w:ascii="Times New Roman" w:hAnsi="Times New Roman" w:cs="Times New Roman"/>
+          <w:sz w:val="20"/>
+          <w:szCs w:val="20"/>
+          <w:lang w:val="en-US"/>
+        </w:rPr>
+        <w:t>information being leaked and the students having another power</w:t>
       </w:r>
       <w:r>
         <w:rPr>
@@ -2930,7 +2628,6 @@
           <w:szCs w:val="20"/>
         </w:rPr>
       </w:pPr>
-      <w:proofErr w:type="spellStart"/>
       <w:r>
         <w:rPr>
           <w:rFonts w:ascii="Times New Roman" w:hAnsi="Times New Roman" w:cs="Times New Roman"/>
@@ -2941,9 +2638,8 @@
           <w:sz w:val="20"/>
           <w:szCs w:val="20"/>
         </w:rPr>
-        <w:t>Assumptions</w:t>
-      </w:r>
-      <w:proofErr w:type="spellEnd"/>
+        <w:t xml:space="preserve">Assumptions and </w:t>
+      </w:r>
       <w:r>
         <w:rPr>
           <w:rFonts w:ascii="Times New Roman" w:hAnsi="Times New Roman" w:cs="Times New Roman"/>
@@ -2954,18 +2650,6 @@
           <w:sz w:val="20"/>
           <w:szCs w:val="20"/>
         </w:rPr>
-        <w:t xml:space="preserve"> and </w:t>
-      </w:r>
-      <w:r>
-        <w:rPr>
-          <w:rFonts w:ascii="Times New Roman" w:hAnsi="Times New Roman" w:cs="Times New Roman"/>
-          <w:b/>
-          <w:bCs/>
-          <w:i/>
-          <w:iCs/>
-          <w:sz w:val="20"/>
-          <w:szCs w:val="20"/>
-        </w:rPr>
         <w:t>dependencias</w:t>
       </w:r>
     </w:p>
@@ -2987,37 +2671,7 @@
           <w:szCs w:val="20"/>
           <w:lang w:val="en-US"/>
         </w:rPr>
-        <w:t xml:space="preserve">The system is mainly based on the Windows 10 operating system, if you change to a higher system such as Windows 11 there would be no problem, however, if you already </w:t>
-      </w:r>
-      <w:r>
-        <w:rPr>
-          <w:rFonts w:ascii="Times New Roman" w:hAnsi="Times New Roman" w:cs="Times New Roman"/>
-          <w:sz w:val="20"/>
-          <w:szCs w:val="20"/>
-          <w:lang w:val="en-US"/>
-        </w:rPr>
-        <w:lastRenderedPageBreak/>
-        <w:t xml:space="preserve">change to another operating system such as </w:t>
-      </w:r>
-      <w:proofErr w:type="spellStart"/>
-      <w:r>
-        <w:rPr>
-          <w:rFonts w:ascii="Times New Roman" w:hAnsi="Times New Roman" w:cs="Times New Roman"/>
-          <w:sz w:val="20"/>
-          <w:szCs w:val="20"/>
-          <w:lang w:val="en-US"/>
-        </w:rPr>
-        <w:t>MacOs</w:t>
-      </w:r>
-      <w:proofErr w:type="spellEnd"/>
-      <w:r>
-        <w:rPr>
-          <w:rFonts w:ascii="Times New Roman" w:hAnsi="Times New Roman" w:cs="Times New Roman"/>
-          <w:sz w:val="20"/>
-          <w:szCs w:val="20"/>
-          <w:lang w:val="en-US"/>
-        </w:rPr>
-        <w:t>, it may be a problem in the interfaces</w:t>
+        <w:t>The system is mainly based on the Windows 10 operating system, if you change to a higher system such as Windows 11 there would be no problem, however, if you already change to another operating system such as MacOs, it may be a problem in the interfaces</w:t>
       </w:r>
       <w:r>
         <w:rPr>
@@ -3058,22 +2712,8 @@
           <w:sz w:val="20"/>
           <w:szCs w:val="20"/>
         </w:rPr>
-        <w:t xml:space="preserve">Future </w:t>
-      </w:r>
-      <w:proofErr w:type="spellStart"/>
-      <w:r>
-        <w:rPr>
-          <w:rFonts w:ascii="Times New Roman" w:hAnsi="Times New Roman" w:cs="Times New Roman"/>
-          <w:b/>
-          <w:bCs/>
-          <w:i/>
-          <w:iCs/>
-          <w:sz w:val="20"/>
-          <w:szCs w:val="20"/>
-        </w:rPr>
-        <w:t>Requirements</w:t>
-      </w:r>
-      <w:proofErr w:type="spellEnd"/>
+        <w:t>Future Requirements</w:t>
+      </w:r>
     </w:p>
     <w:p>
       <w:pPr>
@@ -3085,827 +2725,14 @@
           <w:szCs w:val="20"/>
         </w:rPr>
       </w:pPr>
-      <w:proofErr w:type="spellStart"/>
-      <w:r>
-        <w:rPr>
-          <w:rFonts w:ascii="Times New Roman" w:hAnsi="Times New Roman" w:cs="Times New Roman"/>
-          <w:sz w:val="20"/>
-          <w:szCs w:val="20"/>
-        </w:rPr>
-        <w:t>It</w:t>
-      </w:r>
-      <w:proofErr w:type="spellEnd"/>
-      <w:r>
-        <w:rPr>
-          <w:rFonts w:ascii="Times New Roman" w:hAnsi="Times New Roman" w:cs="Times New Roman"/>
-          <w:sz w:val="20"/>
-          <w:szCs w:val="20"/>
-        </w:rPr>
-        <w:t xml:space="preserve"> </w:t>
-      </w:r>
-      <w:proofErr w:type="spellStart"/>
-      <w:r>
-        <w:rPr>
-          <w:rFonts w:ascii="Times New Roman" w:hAnsi="Times New Roman" w:cs="Times New Roman"/>
-          <w:sz w:val="20"/>
-          <w:szCs w:val="20"/>
-        </w:rPr>
-        <w:t>depends</w:t>
-      </w:r>
-      <w:proofErr w:type="spellEnd"/>
-      <w:r>
-        <w:rPr>
-          <w:rFonts w:ascii="Times New Roman" w:hAnsi="Times New Roman" w:cs="Times New Roman"/>
-          <w:sz w:val="20"/>
-          <w:szCs w:val="20"/>
-        </w:rPr>
-        <w:t xml:space="preserve"> </w:t>
-      </w:r>
-      <w:proofErr w:type="spellStart"/>
-      <w:r>
-        <w:rPr>
-          <w:rFonts w:ascii="Times New Roman" w:hAnsi="Times New Roman" w:cs="Times New Roman"/>
-          <w:sz w:val="20"/>
-          <w:szCs w:val="20"/>
-        </w:rPr>
-        <w:t>on</w:t>
-      </w:r>
-      <w:proofErr w:type="spellEnd"/>
-      <w:r>
-        <w:rPr>
-          <w:rFonts w:ascii="Times New Roman" w:hAnsi="Times New Roman" w:cs="Times New Roman"/>
-          <w:sz w:val="20"/>
-          <w:szCs w:val="20"/>
-        </w:rPr>
-        <w:t xml:space="preserve"> </w:t>
-      </w:r>
-      <w:proofErr w:type="spellStart"/>
-      <w:r>
-        <w:rPr>
-          <w:rFonts w:ascii="Times New Roman" w:hAnsi="Times New Roman" w:cs="Times New Roman"/>
-          <w:sz w:val="20"/>
-          <w:szCs w:val="20"/>
-        </w:rPr>
-        <w:t>the</w:t>
-      </w:r>
-      <w:proofErr w:type="spellEnd"/>
-      <w:r>
-        <w:rPr>
-          <w:rFonts w:ascii="Times New Roman" w:hAnsi="Times New Roman" w:cs="Times New Roman"/>
-          <w:sz w:val="20"/>
-          <w:szCs w:val="20"/>
-        </w:rPr>
-        <w:t xml:space="preserve"> </w:t>
-      </w:r>
-      <w:proofErr w:type="spellStart"/>
-      <w:r>
-        <w:rPr>
-          <w:rFonts w:ascii="Times New Roman" w:hAnsi="Times New Roman" w:cs="Times New Roman"/>
-          <w:sz w:val="20"/>
-          <w:szCs w:val="20"/>
-        </w:rPr>
-        <w:t>learning</w:t>
-      </w:r>
-      <w:proofErr w:type="spellEnd"/>
-      <w:r>
-        <w:rPr>
-          <w:rFonts w:ascii="Times New Roman" w:hAnsi="Times New Roman" w:cs="Times New Roman"/>
-          <w:sz w:val="20"/>
-          <w:szCs w:val="20"/>
-        </w:rPr>
-        <w:t xml:space="preserve"> </w:t>
-      </w:r>
-      <w:proofErr w:type="spellStart"/>
-      <w:r>
-        <w:rPr>
-          <w:rFonts w:ascii="Times New Roman" w:hAnsi="Times New Roman" w:cs="Times New Roman"/>
-          <w:sz w:val="20"/>
-          <w:szCs w:val="20"/>
-        </w:rPr>
-        <w:t>learned</w:t>
-      </w:r>
-      <w:proofErr w:type="spellEnd"/>
-      <w:r>
-        <w:rPr>
-          <w:rFonts w:ascii="Times New Roman" w:hAnsi="Times New Roman" w:cs="Times New Roman"/>
-          <w:sz w:val="20"/>
-          <w:szCs w:val="20"/>
-        </w:rPr>
-        <w:t xml:space="preserve"> in </w:t>
-      </w:r>
-      <w:proofErr w:type="spellStart"/>
-      <w:r>
-        <w:rPr>
-          <w:rFonts w:ascii="Times New Roman" w:hAnsi="Times New Roman" w:cs="Times New Roman"/>
-          <w:sz w:val="20"/>
-          <w:szCs w:val="20"/>
-        </w:rPr>
-        <w:t>the</w:t>
-      </w:r>
-      <w:proofErr w:type="spellEnd"/>
-      <w:r>
-        <w:rPr>
-          <w:rFonts w:ascii="Times New Roman" w:hAnsi="Times New Roman" w:cs="Times New Roman"/>
-          <w:sz w:val="20"/>
-          <w:szCs w:val="20"/>
-        </w:rPr>
-        <w:t xml:space="preserve"> </w:t>
-      </w:r>
-      <w:proofErr w:type="spellStart"/>
-      <w:r>
-        <w:rPr>
-          <w:rFonts w:ascii="Times New Roman" w:hAnsi="Times New Roman" w:cs="Times New Roman"/>
-          <w:sz w:val="20"/>
-          <w:szCs w:val="20"/>
-        </w:rPr>
-        <w:t>semester</w:t>
-      </w:r>
-      <w:proofErr w:type="spellEnd"/>
-      <w:r>
-        <w:rPr>
-          <w:rFonts w:ascii="Times New Roman" w:hAnsi="Times New Roman" w:cs="Times New Roman"/>
-          <w:sz w:val="20"/>
-          <w:szCs w:val="20"/>
-        </w:rPr>
-        <w:t xml:space="preserve">, a new </w:t>
-      </w:r>
-      <w:proofErr w:type="spellStart"/>
-      <w:r>
-        <w:rPr>
-          <w:rFonts w:ascii="Times New Roman" w:hAnsi="Times New Roman" w:cs="Times New Roman"/>
-          <w:sz w:val="20"/>
-          <w:szCs w:val="20"/>
-        </w:rPr>
-        <w:t>section</w:t>
-      </w:r>
-      <w:proofErr w:type="spellEnd"/>
-      <w:r>
-        <w:rPr>
-          <w:rFonts w:ascii="Times New Roman" w:hAnsi="Times New Roman" w:cs="Times New Roman"/>
-          <w:sz w:val="20"/>
-          <w:szCs w:val="20"/>
-        </w:rPr>
-        <w:t xml:space="preserve"> </w:t>
-      </w:r>
-      <w:proofErr w:type="spellStart"/>
-      <w:r>
-        <w:rPr>
-          <w:rFonts w:ascii="Times New Roman" w:hAnsi="Times New Roman" w:cs="Times New Roman"/>
-          <w:sz w:val="20"/>
-          <w:szCs w:val="20"/>
-        </w:rPr>
-        <w:t>could</w:t>
-      </w:r>
-      <w:proofErr w:type="spellEnd"/>
-      <w:r>
-        <w:rPr>
-          <w:rFonts w:ascii="Times New Roman" w:hAnsi="Times New Roman" w:cs="Times New Roman"/>
-          <w:sz w:val="20"/>
-          <w:szCs w:val="20"/>
-        </w:rPr>
-        <w:t xml:space="preserve"> be </w:t>
-      </w:r>
-      <w:proofErr w:type="spellStart"/>
-      <w:r>
-        <w:rPr>
-          <w:rFonts w:ascii="Times New Roman" w:hAnsi="Times New Roman" w:cs="Times New Roman"/>
-          <w:sz w:val="20"/>
-          <w:szCs w:val="20"/>
-        </w:rPr>
-        <w:t>created</w:t>
-      </w:r>
-      <w:proofErr w:type="spellEnd"/>
-      <w:r>
-        <w:rPr>
-          <w:rFonts w:ascii="Times New Roman" w:hAnsi="Times New Roman" w:cs="Times New Roman"/>
-          <w:sz w:val="20"/>
-          <w:szCs w:val="20"/>
-        </w:rPr>
-        <w:t xml:space="preserve"> </w:t>
-      </w:r>
-      <w:proofErr w:type="spellStart"/>
-      <w:r>
-        <w:rPr>
-          <w:rFonts w:ascii="Times New Roman" w:hAnsi="Times New Roman" w:cs="Times New Roman"/>
-          <w:sz w:val="20"/>
-          <w:szCs w:val="20"/>
-        </w:rPr>
-        <w:t>within</w:t>
-      </w:r>
-      <w:proofErr w:type="spellEnd"/>
-      <w:r>
-        <w:rPr>
-          <w:rFonts w:ascii="Times New Roman" w:hAnsi="Times New Roman" w:cs="Times New Roman"/>
-          <w:sz w:val="20"/>
-          <w:szCs w:val="20"/>
-        </w:rPr>
-        <w:t xml:space="preserve"> </w:t>
-      </w:r>
-      <w:proofErr w:type="spellStart"/>
-      <w:r>
-        <w:rPr>
-          <w:rFonts w:ascii="Times New Roman" w:hAnsi="Times New Roman" w:cs="Times New Roman"/>
-          <w:sz w:val="20"/>
-          <w:szCs w:val="20"/>
-        </w:rPr>
-        <w:t>the</w:t>
-      </w:r>
-      <w:proofErr w:type="spellEnd"/>
-      <w:r>
-        <w:rPr>
-          <w:rFonts w:ascii="Times New Roman" w:hAnsi="Times New Roman" w:cs="Times New Roman"/>
-          <w:sz w:val="20"/>
-          <w:szCs w:val="20"/>
-        </w:rPr>
-        <w:t xml:space="preserve"> </w:t>
-      </w:r>
-      <w:proofErr w:type="spellStart"/>
-      <w:r>
-        <w:rPr>
-          <w:rFonts w:ascii="Times New Roman" w:hAnsi="Times New Roman" w:cs="Times New Roman"/>
-          <w:sz w:val="20"/>
-          <w:szCs w:val="20"/>
-        </w:rPr>
-        <w:t>system</w:t>
-      </w:r>
-      <w:proofErr w:type="spellEnd"/>
-      <w:r>
-        <w:rPr>
-          <w:rFonts w:ascii="Times New Roman" w:hAnsi="Times New Roman" w:cs="Times New Roman"/>
-          <w:sz w:val="20"/>
-          <w:szCs w:val="20"/>
-        </w:rPr>
-        <w:t xml:space="preserve"> </w:t>
-      </w:r>
-      <w:proofErr w:type="spellStart"/>
-      <w:r>
-        <w:rPr>
-          <w:rFonts w:ascii="Times New Roman" w:hAnsi="Times New Roman" w:cs="Times New Roman"/>
-          <w:sz w:val="20"/>
-          <w:szCs w:val="20"/>
-        </w:rPr>
-        <w:t>where</w:t>
-      </w:r>
-      <w:proofErr w:type="spellEnd"/>
-      <w:r>
-        <w:rPr>
-          <w:rFonts w:ascii="Times New Roman" w:hAnsi="Times New Roman" w:cs="Times New Roman"/>
-          <w:sz w:val="20"/>
-          <w:szCs w:val="20"/>
-        </w:rPr>
-        <w:t xml:space="preserve"> </w:t>
-      </w:r>
-      <w:proofErr w:type="spellStart"/>
-      <w:r>
-        <w:rPr>
-          <w:rFonts w:ascii="Times New Roman" w:hAnsi="Times New Roman" w:cs="Times New Roman"/>
-          <w:sz w:val="20"/>
-          <w:szCs w:val="20"/>
-        </w:rPr>
-        <w:t>tasks</w:t>
-      </w:r>
-      <w:proofErr w:type="spellEnd"/>
-      <w:r>
-        <w:rPr>
-          <w:rFonts w:ascii="Times New Roman" w:hAnsi="Times New Roman" w:cs="Times New Roman"/>
-          <w:sz w:val="20"/>
-          <w:szCs w:val="20"/>
-        </w:rPr>
-        <w:t xml:space="preserve"> </w:t>
-      </w:r>
-      <w:proofErr w:type="spellStart"/>
-      <w:r>
-        <w:rPr>
-          <w:rFonts w:ascii="Times New Roman" w:hAnsi="Times New Roman" w:cs="Times New Roman"/>
-          <w:sz w:val="20"/>
-          <w:szCs w:val="20"/>
-        </w:rPr>
-        <w:t>could</w:t>
-      </w:r>
-      <w:proofErr w:type="spellEnd"/>
-      <w:r>
-        <w:rPr>
-          <w:rFonts w:ascii="Times New Roman" w:hAnsi="Times New Roman" w:cs="Times New Roman"/>
-          <w:sz w:val="20"/>
-          <w:szCs w:val="20"/>
-        </w:rPr>
-        <w:t xml:space="preserve"> be </w:t>
-      </w:r>
-      <w:proofErr w:type="spellStart"/>
-      <w:r>
-        <w:rPr>
-          <w:rFonts w:ascii="Times New Roman" w:hAnsi="Times New Roman" w:cs="Times New Roman"/>
-          <w:sz w:val="20"/>
-          <w:szCs w:val="20"/>
-        </w:rPr>
-        <w:t>created</w:t>
-      </w:r>
-      <w:proofErr w:type="spellEnd"/>
-      <w:r>
-        <w:rPr>
-          <w:rFonts w:ascii="Times New Roman" w:hAnsi="Times New Roman" w:cs="Times New Roman"/>
-          <w:sz w:val="20"/>
-          <w:szCs w:val="20"/>
-        </w:rPr>
-        <w:t xml:space="preserve"> </w:t>
-      </w:r>
-      <w:proofErr w:type="spellStart"/>
-      <w:r>
-        <w:rPr>
-          <w:rFonts w:ascii="Times New Roman" w:hAnsi="Times New Roman" w:cs="Times New Roman"/>
-          <w:sz w:val="20"/>
-          <w:szCs w:val="20"/>
-        </w:rPr>
-        <w:t>within</w:t>
-      </w:r>
-      <w:proofErr w:type="spellEnd"/>
-      <w:r>
-        <w:rPr>
-          <w:rFonts w:ascii="Times New Roman" w:hAnsi="Times New Roman" w:cs="Times New Roman"/>
-          <w:sz w:val="20"/>
-          <w:szCs w:val="20"/>
-        </w:rPr>
-        <w:t xml:space="preserve"> </w:t>
-      </w:r>
-      <w:proofErr w:type="spellStart"/>
-      <w:r>
-        <w:rPr>
-          <w:rFonts w:ascii="Times New Roman" w:hAnsi="Times New Roman" w:cs="Times New Roman"/>
-          <w:sz w:val="20"/>
-          <w:szCs w:val="20"/>
-        </w:rPr>
-        <w:t>the</w:t>
-      </w:r>
-      <w:proofErr w:type="spellEnd"/>
-      <w:r>
-        <w:rPr>
-          <w:rFonts w:ascii="Times New Roman" w:hAnsi="Times New Roman" w:cs="Times New Roman"/>
-          <w:sz w:val="20"/>
-          <w:szCs w:val="20"/>
-        </w:rPr>
-        <w:t xml:space="preserve"> </w:t>
-      </w:r>
-      <w:proofErr w:type="spellStart"/>
-      <w:r>
-        <w:rPr>
-          <w:rFonts w:ascii="Times New Roman" w:hAnsi="Times New Roman" w:cs="Times New Roman"/>
-          <w:sz w:val="20"/>
-          <w:szCs w:val="20"/>
-        </w:rPr>
-        <w:t>system</w:t>
-      </w:r>
-      <w:proofErr w:type="spellEnd"/>
-      <w:r>
-        <w:rPr>
-          <w:rFonts w:ascii="Times New Roman" w:hAnsi="Times New Roman" w:cs="Times New Roman"/>
-          <w:sz w:val="20"/>
-          <w:szCs w:val="20"/>
-        </w:rPr>
-        <w:t xml:space="preserve"> so </w:t>
-      </w:r>
-      <w:proofErr w:type="spellStart"/>
-      <w:r>
-        <w:rPr>
-          <w:rFonts w:ascii="Times New Roman" w:hAnsi="Times New Roman" w:cs="Times New Roman"/>
-          <w:sz w:val="20"/>
-          <w:szCs w:val="20"/>
-        </w:rPr>
-        <w:t>that</w:t>
-      </w:r>
-      <w:proofErr w:type="spellEnd"/>
-      <w:r>
-        <w:rPr>
-          <w:rFonts w:ascii="Times New Roman" w:hAnsi="Times New Roman" w:cs="Times New Roman"/>
-          <w:sz w:val="20"/>
-          <w:szCs w:val="20"/>
-        </w:rPr>
-        <w:t xml:space="preserve"> </w:t>
-      </w:r>
-      <w:proofErr w:type="spellStart"/>
-      <w:r>
-        <w:rPr>
-          <w:rFonts w:ascii="Times New Roman" w:hAnsi="Times New Roman" w:cs="Times New Roman"/>
-          <w:sz w:val="20"/>
-          <w:szCs w:val="20"/>
-        </w:rPr>
-        <w:t>students</w:t>
-      </w:r>
-      <w:proofErr w:type="spellEnd"/>
-      <w:r>
-        <w:rPr>
-          <w:rFonts w:ascii="Times New Roman" w:hAnsi="Times New Roman" w:cs="Times New Roman"/>
-          <w:sz w:val="20"/>
-          <w:szCs w:val="20"/>
-        </w:rPr>
-        <w:t xml:space="preserve"> can </w:t>
-      </w:r>
-      <w:proofErr w:type="spellStart"/>
-      <w:r>
-        <w:rPr>
-          <w:rFonts w:ascii="Times New Roman" w:hAnsi="Times New Roman" w:cs="Times New Roman"/>
-          <w:sz w:val="20"/>
-          <w:szCs w:val="20"/>
-        </w:rPr>
-        <w:t>upload</w:t>
-      </w:r>
-      <w:proofErr w:type="spellEnd"/>
-      <w:r>
-        <w:rPr>
-          <w:rFonts w:ascii="Times New Roman" w:hAnsi="Times New Roman" w:cs="Times New Roman"/>
-          <w:sz w:val="20"/>
-          <w:szCs w:val="20"/>
-        </w:rPr>
-        <w:t xml:space="preserve"> </w:t>
-      </w:r>
-      <w:proofErr w:type="spellStart"/>
-      <w:r>
-        <w:rPr>
-          <w:rFonts w:ascii="Times New Roman" w:hAnsi="Times New Roman" w:cs="Times New Roman"/>
-          <w:sz w:val="20"/>
-          <w:szCs w:val="20"/>
-        </w:rPr>
-        <w:t>the</w:t>
-      </w:r>
-      <w:proofErr w:type="spellEnd"/>
-      <w:r>
-        <w:rPr>
-          <w:rFonts w:ascii="Times New Roman" w:hAnsi="Times New Roman" w:cs="Times New Roman"/>
-          <w:sz w:val="20"/>
-          <w:szCs w:val="20"/>
-        </w:rPr>
-        <w:t xml:space="preserve"> </w:t>
-      </w:r>
-      <w:proofErr w:type="spellStart"/>
-      <w:r>
-        <w:rPr>
-          <w:rFonts w:ascii="Times New Roman" w:hAnsi="Times New Roman" w:cs="Times New Roman"/>
-          <w:sz w:val="20"/>
-          <w:szCs w:val="20"/>
-        </w:rPr>
-        <w:t>work</w:t>
-      </w:r>
-      <w:proofErr w:type="spellEnd"/>
-      <w:r>
-        <w:rPr>
-          <w:rFonts w:ascii="Times New Roman" w:hAnsi="Times New Roman" w:cs="Times New Roman"/>
-          <w:sz w:val="20"/>
-          <w:szCs w:val="20"/>
-        </w:rPr>
-        <w:t xml:space="preserve">, once done </w:t>
-      </w:r>
-      <w:proofErr w:type="spellStart"/>
-      <w:r>
-        <w:rPr>
-          <w:rFonts w:ascii="Times New Roman" w:hAnsi="Times New Roman" w:cs="Times New Roman"/>
-          <w:sz w:val="20"/>
-          <w:szCs w:val="20"/>
-        </w:rPr>
-        <w:t>the</w:t>
-      </w:r>
-      <w:proofErr w:type="spellEnd"/>
-      <w:r>
-        <w:rPr>
-          <w:rFonts w:ascii="Times New Roman" w:hAnsi="Times New Roman" w:cs="Times New Roman"/>
-          <w:sz w:val="20"/>
-          <w:szCs w:val="20"/>
-        </w:rPr>
-        <w:t xml:space="preserve"> </w:t>
-      </w:r>
-      <w:proofErr w:type="spellStart"/>
-      <w:r>
-        <w:rPr>
-          <w:rFonts w:ascii="Times New Roman" w:hAnsi="Times New Roman" w:cs="Times New Roman"/>
-          <w:sz w:val="20"/>
-          <w:szCs w:val="20"/>
-        </w:rPr>
-        <w:t>teachers</w:t>
-      </w:r>
-      <w:proofErr w:type="spellEnd"/>
-      <w:r>
-        <w:rPr>
-          <w:rFonts w:ascii="Times New Roman" w:hAnsi="Times New Roman" w:cs="Times New Roman"/>
-          <w:sz w:val="20"/>
-          <w:szCs w:val="20"/>
-        </w:rPr>
-        <w:t xml:space="preserve"> </w:t>
-      </w:r>
-      <w:proofErr w:type="spellStart"/>
-      <w:r>
-        <w:rPr>
-          <w:rFonts w:ascii="Times New Roman" w:hAnsi="Times New Roman" w:cs="Times New Roman"/>
-          <w:sz w:val="20"/>
-          <w:szCs w:val="20"/>
-        </w:rPr>
-        <w:t>could</w:t>
-      </w:r>
-      <w:proofErr w:type="spellEnd"/>
-      <w:r>
-        <w:rPr>
-          <w:rFonts w:ascii="Times New Roman" w:hAnsi="Times New Roman" w:cs="Times New Roman"/>
-          <w:sz w:val="20"/>
-          <w:szCs w:val="20"/>
-        </w:rPr>
-        <w:t xml:space="preserve"> </w:t>
-      </w:r>
-      <w:proofErr w:type="spellStart"/>
-      <w:r>
-        <w:rPr>
-          <w:rFonts w:ascii="Times New Roman" w:hAnsi="Times New Roman" w:cs="Times New Roman"/>
-          <w:sz w:val="20"/>
-          <w:szCs w:val="20"/>
-        </w:rPr>
-        <w:t>have</w:t>
-      </w:r>
-      <w:proofErr w:type="spellEnd"/>
-      <w:r>
-        <w:rPr>
-          <w:rFonts w:ascii="Times New Roman" w:hAnsi="Times New Roman" w:cs="Times New Roman"/>
-          <w:sz w:val="20"/>
-          <w:szCs w:val="20"/>
-        </w:rPr>
-        <w:t xml:space="preserve"> </w:t>
-      </w:r>
-      <w:proofErr w:type="spellStart"/>
-      <w:r>
-        <w:rPr>
-          <w:rFonts w:ascii="Times New Roman" w:hAnsi="Times New Roman" w:cs="Times New Roman"/>
-          <w:sz w:val="20"/>
-          <w:szCs w:val="20"/>
-        </w:rPr>
-        <w:t>the</w:t>
-      </w:r>
-      <w:proofErr w:type="spellEnd"/>
-      <w:r>
-        <w:rPr>
-          <w:rFonts w:ascii="Times New Roman" w:hAnsi="Times New Roman" w:cs="Times New Roman"/>
-          <w:sz w:val="20"/>
-          <w:szCs w:val="20"/>
-        </w:rPr>
-        <w:t xml:space="preserve"> </w:t>
-      </w:r>
-      <w:proofErr w:type="spellStart"/>
-      <w:r>
-        <w:rPr>
-          <w:rFonts w:ascii="Times New Roman" w:hAnsi="Times New Roman" w:cs="Times New Roman"/>
-          <w:sz w:val="20"/>
-          <w:szCs w:val="20"/>
-        </w:rPr>
-        <w:t>possibility</w:t>
-      </w:r>
-      <w:proofErr w:type="spellEnd"/>
-      <w:r>
-        <w:rPr>
-          <w:rFonts w:ascii="Times New Roman" w:hAnsi="Times New Roman" w:cs="Times New Roman"/>
-          <w:sz w:val="20"/>
-          <w:szCs w:val="20"/>
-        </w:rPr>
-        <w:t xml:space="preserve"> </w:t>
-      </w:r>
-      <w:proofErr w:type="spellStart"/>
-      <w:r>
-        <w:rPr>
-          <w:rFonts w:ascii="Times New Roman" w:hAnsi="Times New Roman" w:cs="Times New Roman"/>
-          <w:sz w:val="20"/>
-          <w:szCs w:val="20"/>
-        </w:rPr>
-        <w:t>of</w:t>
-      </w:r>
-      <w:proofErr w:type="spellEnd"/>
-      <w:r>
-        <w:rPr>
-          <w:rFonts w:ascii="Times New Roman" w:hAnsi="Times New Roman" w:cs="Times New Roman"/>
-          <w:sz w:val="20"/>
-          <w:szCs w:val="20"/>
-        </w:rPr>
-        <w:t xml:space="preserve"> </w:t>
-      </w:r>
-      <w:proofErr w:type="spellStart"/>
-      <w:r>
-        <w:rPr>
-          <w:rFonts w:ascii="Times New Roman" w:hAnsi="Times New Roman" w:cs="Times New Roman"/>
-          <w:sz w:val="20"/>
-          <w:szCs w:val="20"/>
-        </w:rPr>
-        <w:t>grading</w:t>
-      </w:r>
-      <w:proofErr w:type="spellEnd"/>
-      <w:r>
-        <w:rPr>
-          <w:rFonts w:ascii="Times New Roman" w:hAnsi="Times New Roman" w:cs="Times New Roman"/>
-          <w:sz w:val="20"/>
-          <w:szCs w:val="20"/>
-        </w:rPr>
-        <w:t xml:space="preserve"> and </w:t>
-      </w:r>
-      <w:proofErr w:type="spellStart"/>
-      <w:r>
-        <w:rPr>
-          <w:rFonts w:ascii="Times New Roman" w:hAnsi="Times New Roman" w:cs="Times New Roman"/>
-          <w:sz w:val="20"/>
-          <w:szCs w:val="20"/>
-        </w:rPr>
-        <w:t>sending</w:t>
-      </w:r>
-      <w:proofErr w:type="spellEnd"/>
-      <w:r>
-        <w:rPr>
-          <w:rFonts w:ascii="Times New Roman" w:hAnsi="Times New Roman" w:cs="Times New Roman"/>
-          <w:sz w:val="20"/>
-          <w:szCs w:val="20"/>
-        </w:rPr>
-        <w:t xml:space="preserve"> </w:t>
-      </w:r>
-      <w:proofErr w:type="spellStart"/>
-      <w:r>
-        <w:rPr>
-          <w:rFonts w:ascii="Times New Roman" w:hAnsi="Times New Roman" w:cs="Times New Roman"/>
-          <w:sz w:val="20"/>
-          <w:szCs w:val="20"/>
-        </w:rPr>
-        <w:t>the</w:t>
-      </w:r>
-      <w:proofErr w:type="spellEnd"/>
-      <w:r>
-        <w:rPr>
-          <w:rFonts w:ascii="Times New Roman" w:hAnsi="Times New Roman" w:cs="Times New Roman"/>
-          <w:sz w:val="20"/>
-          <w:szCs w:val="20"/>
-        </w:rPr>
-        <w:t xml:space="preserve"> note </w:t>
-      </w:r>
-      <w:proofErr w:type="spellStart"/>
-      <w:r>
-        <w:rPr>
-          <w:rFonts w:ascii="Times New Roman" w:hAnsi="Times New Roman" w:cs="Times New Roman"/>
-          <w:sz w:val="20"/>
-          <w:szCs w:val="20"/>
-        </w:rPr>
-        <w:t>to</w:t>
-      </w:r>
-      <w:proofErr w:type="spellEnd"/>
-      <w:r>
-        <w:rPr>
-          <w:rFonts w:ascii="Times New Roman" w:hAnsi="Times New Roman" w:cs="Times New Roman"/>
-          <w:sz w:val="20"/>
-          <w:szCs w:val="20"/>
-        </w:rPr>
-        <w:t xml:space="preserve"> </w:t>
-      </w:r>
-      <w:proofErr w:type="spellStart"/>
-      <w:r>
-        <w:rPr>
-          <w:rFonts w:ascii="Times New Roman" w:hAnsi="Times New Roman" w:cs="Times New Roman"/>
-          <w:sz w:val="20"/>
-          <w:szCs w:val="20"/>
-        </w:rPr>
-        <w:t>students</w:t>
-      </w:r>
-      <w:proofErr w:type="spellEnd"/>
-      <w:r>
-        <w:rPr>
-          <w:rFonts w:ascii="Times New Roman" w:hAnsi="Times New Roman" w:cs="Times New Roman"/>
-          <w:sz w:val="20"/>
-          <w:szCs w:val="20"/>
-        </w:rPr>
-        <w:t xml:space="preserve"> so </w:t>
-      </w:r>
-      <w:proofErr w:type="spellStart"/>
-      <w:r>
-        <w:rPr>
-          <w:rFonts w:ascii="Times New Roman" w:hAnsi="Times New Roman" w:cs="Times New Roman"/>
-          <w:sz w:val="20"/>
-          <w:szCs w:val="20"/>
-        </w:rPr>
-        <w:t>they</w:t>
-      </w:r>
-      <w:proofErr w:type="spellEnd"/>
-      <w:r>
-        <w:rPr>
-          <w:rFonts w:ascii="Times New Roman" w:hAnsi="Times New Roman" w:cs="Times New Roman"/>
-          <w:sz w:val="20"/>
-          <w:szCs w:val="20"/>
-        </w:rPr>
-        <w:t xml:space="preserve"> can </w:t>
-      </w:r>
-      <w:proofErr w:type="spellStart"/>
-      <w:r>
-        <w:rPr>
-          <w:rFonts w:ascii="Times New Roman" w:hAnsi="Times New Roman" w:cs="Times New Roman"/>
-          <w:sz w:val="20"/>
-          <w:szCs w:val="20"/>
-        </w:rPr>
-        <w:t>review</w:t>
-      </w:r>
-      <w:proofErr w:type="spellEnd"/>
-      <w:r>
-        <w:rPr>
-          <w:rFonts w:ascii="Times New Roman" w:hAnsi="Times New Roman" w:cs="Times New Roman"/>
-          <w:sz w:val="20"/>
-          <w:szCs w:val="20"/>
-        </w:rPr>
-        <w:t xml:space="preserve">, </w:t>
-      </w:r>
-      <w:proofErr w:type="spellStart"/>
-      <w:r>
-        <w:rPr>
-          <w:rFonts w:ascii="Times New Roman" w:hAnsi="Times New Roman" w:cs="Times New Roman"/>
-          <w:sz w:val="20"/>
-          <w:szCs w:val="20"/>
-        </w:rPr>
-        <w:t>also</w:t>
-      </w:r>
-      <w:proofErr w:type="spellEnd"/>
-      <w:r>
-        <w:rPr>
-          <w:rFonts w:ascii="Times New Roman" w:hAnsi="Times New Roman" w:cs="Times New Roman"/>
-          <w:sz w:val="20"/>
-          <w:szCs w:val="20"/>
-        </w:rPr>
-        <w:t xml:space="preserve"> </w:t>
-      </w:r>
-      <w:proofErr w:type="spellStart"/>
-      <w:r>
-        <w:rPr>
-          <w:rFonts w:ascii="Times New Roman" w:hAnsi="Times New Roman" w:cs="Times New Roman"/>
-          <w:sz w:val="20"/>
-          <w:szCs w:val="20"/>
-        </w:rPr>
-        <w:t>add</w:t>
-      </w:r>
-      <w:proofErr w:type="spellEnd"/>
-      <w:r>
-        <w:rPr>
-          <w:rFonts w:ascii="Times New Roman" w:hAnsi="Times New Roman" w:cs="Times New Roman"/>
-          <w:sz w:val="20"/>
-          <w:szCs w:val="20"/>
-        </w:rPr>
-        <w:t xml:space="preserve"> </w:t>
-      </w:r>
-      <w:proofErr w:type="spellStart"/>
-      <w:r>
-        <w:rPr>
-          <w:rFonts w:ascii="Times New Roman" w:hAnsi="Times New Roman" w:cs="Times New Roman"/>
-          <w:sz w:val="20"/>
-          <w:szCs w:val="20"/>
-        </w:rPr>
-        <w:t>some</w:t>
-      </w:r>
-      <w:proofErr w:type="spellEnd"/>
-      <w:r>
-        <w:rPr>
-          <w:rFonts w:ascii="Times New Roman" w:hAnsi="Times New Roman" w:cs="Times New Roman"/>
-          <w:sz w:val="20"/>
-          <w:szCs w:val="20"/>
-        </w:rPr>
-        <w:t xml:space="preserve"> </w:t>
-      </w:r>
-      <w:proofErr w:type="spellStart"/>
-      <w:r>
-        <w:rPr>
-          <w:rFonts w:ascii="Times New Roman" w:hAnsi="Times New Roman" w:cs="Times New Roman"/>
-          <w:sz w:val="20"/>
-          <w:szCs w:val="20"/>
-        </w:rPr>
-        <w:t>observation</w:t>
-      </w:r>
-      <w:proofErr w:type="spellEnd"/>
-      <w:r>
-        <w:rPr>
-          <w:rFonts w:ascii="Times New Roman" w:hAnsi="Times New Roman" w:cs="Times New Roman"/>
-          <w:sz w:val="20"/>
-          <w:szCs w:val="20"/>
-        </w:rPr>
-        <w:t xml:space="preserve"> </w:t>
-      </w:r>
-      <w:proofErr w:type="spellStart"/>
-      <w:r>
-        <w:rPr>
-          <w:rFonts w:ascii="Times New Roman" w:hAnsi="Times New Roman" w:cs="Times New Roman"/>
-          <w:sz w:val="20"/>
-          <w:szCs w:val="20"/>
-        </w:rPr>
-        <w:t>if</w:t>
-      </w:r>
-      <w:proofErr w:type="spellEnd"/>
-      <w:r>
-        <w:rPr>
-          <w:rFonts w:ascii="Times New Roman" w:hAnsi="Times New Roman" w:cs="Times New Roman"/>
-          <w:sz w:val="20"/>
-          <w:szCs w:val="20"/>
-        </w:rPr>
-        <w:t xml:space="preserve"> </w:t>
-      </w:r>
-      <w:proofErr w:type="spellStart"/>
-      <w:proofErr w:type="gramStart"/>
-      <w:r>
-        <w:rPr>
-          <w:rFonts w:ascii="Times New Roman" w:hAnsi="Times New Roman" w:cs="Times New Roman"/>
-          <w:sz w:val="20"/>
-          <w:szCs w:val="20"/>
-        </w:rPr>
-        <w:t>required</w:t>
-      </w:r>
-      <w:proofErr w:type="spellEnd"/>
+      <w:r>
+        <w:rPr>
+          <w:rFonts w:ascii="Times New Roman" w:hAnsi="Times New Roman" w:cs="Times New Roman"/>
+          <w:sz w:val="20"/>
+          <w:szCs w:val="20"/>
+        </w:rPr>
+        <w:t>It depends on the learning learned in the semester, a new section could be created within the system where tasks could be created within the system so that students can upload the work, once done the teachers could have the possibility of grading and sending the note to students so they can review, also add some observation if required.</w:t>
+      </w:r>
       <w:r>
         <w:rPr>
           <w:rFonts w:ascii="Times New Roman" w:hAnsi="Times New Roman" w:cs="Times New Roman"/>
@@ -3914,15 +2741,6 @@
         </w:rPr>
         <w:t>.</w:t>
       </w:r>
-      <w:r>
-        <w:rPr>
-          <w:rFonts w:ascii="Times New Roman" w:hAnsi="Times New Roman" w:cs="Times New Roman"/>
-          <w:sz w:val="20"/>
-          <w:szCs w:val="20"/>
-        </w:rPr>
-        <w:t>.</w:t>
-      </w:r>
-      <w:proofErr w:type="gramEnd"/>
     </w:p>
     <w:p>
       <w:pPr>
@@ -3943,7 +2761,6 @@
           <w:szCs w:val="20"/>
         </w:rPr>
       </w:pPr>
-      <w:proofErr w:type="spellStart"/>
       <w:r>
         <w:rPr>
           <w:rFonts w:ascii="Times New Roman" w:hAnsi="Times New Roman" w:cs="Times New Roman"/>
@@ -3954,35 +2771,8 @@
           <w:sz w:val="20"/>
           <w:szCs w:val="20"/>
         </w:rPr>
-        <w:t>Specific</w:t>
-      </w:r>
-      <w:proofErr w:type="spellEnd"/>
-      <w:r>
-        <w:rPr>
-          <w:rFonts w:ascii="Times New Roman" w:hAnsi="Times New Roman" w:cs="Times New Roman"/>
-          <w:b/>
-          <w:bCs/>
-          <w:i/>
-          <w:iCs/>
-          <w:sz w:val="20"/>
-          <w:szCs w:val="20"/>
-        </w:rPr>
-        <w:t xml:space="preserve"> </w:t>
-      </w:r>
-      <w:proofErr w:type="spellStart"/>
-      <w:r>
-        <w:rPr>
-          <w:rFonts w:ascii="Times New Roman" w:hAnsi="Times New Roman" w:cs="Times New Roman"/>
-          <w:b/>
-          <w:bCs/>
-          <w:i/>
-          <w:iCs/>
-          <w:sz w:val="20"/>
-          <w:szCs w:val="20"/>
-        </w:rPr>
-        <w:t>Requirements</w:t>
-      </w:r>
-      <w:proofErr w:type="spellEnd"/>
+        <w:t>Specific Requirements</w:t>
+      </w:r>
     </w:p>
     <w:p>
       <w:pPr>
@@ -4176,7 +2966,6 @@
           <w:szCs w:val="20"/>
         </w:rPr>
       </w:pPr>
-      <w:proofErr w:type="spellStart"/>
       <w:r>
         <w:rPr>
           <w:rFonts w:ascii="Times New Roman" w:hAnsi="Times New Roman" w:cs="Times New Roman"/>
@@ -4187,35 +2976,8 @@
           <w:sz w:val="20"/>
           <w:szCs w:val="20"/>
         </w:rPr>
-        <w:t>Efficiency</w:t>
-      </w:r>
-      <w:proofErr w:type="spellEnd"/>
-      <w:r>
-        <w:rPr>
-          <w:rFonts w:ascii="Times New Roman" w:hAnsi="Times New Roman" w:cs="Times New Roman"/>
-          <w:b/>
-          <w:bCs/>
-          <w:i/>
-          <w:iCs/>
-          <w:sz w:val="20"/>
-          <w:szCs w:val="20"/>
-        </w:rPr>
-        <w:t xml:space="preserve"> </w:t>
-      </w:r>
-      <w:proofErr w:type="spellStart"/>
-      <w:r>
-        <w:rPr>
-          <w:rFonts w:ascii="Times New Roman" w:hAnsi="Times New Roman" w:cs="Times New Roman"/>
-          <w:b/>
-          <w:bCs/>
-          <w:i/>
-          <w:iCs/>
-          <w:sz w:val="20"/>
-          <w:szCs w:val="20"/>
-        </w:rPr>
-        <w:t>Requirements</w:t>
-      </w:r>
-      <w:proofErr w:type="spellEnd"/>
+        <w:t>Efficiency Requirements</w:t>
+      </w:r>
     </w:p>
     <w:p>
       <w:pPr>
@@ -4257,7 +3019,6 @@
           <w:szCs w:val="20"/>
         </w:rPr>
       </w:pPr>
-      <w:proofErr w:type="spellStart"/>
       <w:r>
         <w:rPr>
           <w:rFonts w:ascii="Times New Roman" w:hAnsi="Times New Roman" w:cs="Times New Roman"/>
@@ -4268,35 +3029,8 @@
           <w:sz w:val="20"/>
           <w:szCs w:val="20"/>
         </w:rPr>
-        <w:t>Design</w:t>
-      </w:r>
-      <w:proofErr w:type="spellEnd"/>
-      <w:r>
-        <w:rPr>
-          <w:rFonts w:ascii="Times New Roman" w:hAnsi="Times New Roman" w:cs="Times New Roman"/>
-          <w:b/>
-          <w:bCs/>
-          <w:i/>
-          <w:iCs/>
-          <w:sz w:val="20"/>
-          <w:szCs w:val="20"/>
-        </w:rPr>
-        <w:t xml:space="preserve"> </w:t>
-      </w:r>
-      <w:proofErr w:type="spellStart"/>
-      <w:r>
-        <w:rPr>
-          <w:rFonts w:ascii="Times New Roman" w:hAnsi="Times New Roman" w:cs="Times New Roman"/>
-          <w:b/>
-          <w:bCs/>
-          <w:i/>
-          <w:iCs/>
-          <w:sz w:val="20"/>
-          <w:szCs w:val="20"/>
-        </w:rPr>
-        <w:t>Restrictions</w:t>
-      </w:r>
-      <w:proofErr w:type="spellEnd"/>
+        <w:t>Design Restrictions</w:t>
+      </w:r>
     </w:p>
     <w:p>
       <w:pPr>
@@ -4330,28 +3064,6 @@
           <w:lang w:val="en-US"/>
         </w:rPr>
       </w:pPr>
-    </w:p>
-    <w:p>
-      <w:pPr>
-        <w:spacing w:line="240" w:lineRule="auto"/>
-        <w:ind w:left="142"/>
-        <w:jc w:val="both"/>
-        <w:rPr>
-          <w:rFonts w:ascii="Times New Roman" w:hAnsi="Times New Roman" w:cs="Times New Roman"/>
-          <w:sz w:val="20"/>
-          <w:szCs w:val="20"/>
-          <w:lang w:val="en-US"/>
-        </w:rPr>
-      </w:pPr>
-      <w:r>
-        <w:rPr>
-          <w:rFonts w:ascii="Times New Roman" w:hAnsi="Times New Roman" w:cs="Times New Roman"/>
-          <w:sz w:val="20"/>
-          <w:szCs w:val="20"/>
-          <w:lang w:val="en-US"/>
-        </w:rPr>
-        <w:t xml:space="preserve"> </w:t>
-      </w:r>
     </w:p>
     <w:sectPr>
       <w:type w:val="continuous"/>
@@ -7302,7 +6014,7 @@
   <dgm:whole/>
   <dgm:extLst>
     <a:ext uri="http://schemas.microsoft.com/office/drawing/2008/diagram">
-      <dsp:dataModelExt xmlns:dsp="http://schemas.microsoft.com/office/drawing/2008/diagram" relId="rId25" minVer="http://schemas.openxmlformats.org/drawingml/2006/diagram"/>
+      <dsp:dataModelExt xmlns:dsp="http://schemas.microsoft.com/office/drawing/2008/diagram" relId="rId28" minVer="http://schemas.openxmlformats.org/drawingml/2006/diagram"/>
     </a:ext>
   </dgm:extLst>
 </dgm:dataModel>

</xml_diff>